<commit_message>
Template planing  And Execution Complete
</commit_message>
<xml_diff>
--- a/public/temp/Acceptance Memo.docx
+++ b/public/temp/Acceptance Memo.docx
@@ -74,6 +74,7 @@
             <w:gridSpan w:val="2"/>
             <w:tcBorders>
               <w:top w:val="single" w:sz="4" w:space="0" w:color="000000"/>
+              <w:left w:val="single" w:sz="4" w:space="0" w:color="000000"/>
               <w:bottom w:val="single" w:sz="4" w:space="0" w:color="000000"/>
               <w:right w:val="single" w:sz="4" w:space="0" w:color="000000"/>
               <w:insideH w:val="single" w:sz="4" w:space="0" w:color="000000"/>
@@ -85,25 +86,34 @@
           <w:p>
             <w:pPr>
               <w:pStyle w:val="Normal"/>
-              <w:spacing w:before="240" w:after="160"/>
+              <w:spacing w:before="0" w:after="160"/>
               <w:jc w:val="both"/>
-              <w:rPr>
-                <w:rFonts w:ascii="Arial" w:hAnsi="Arial" w:cs="Arial"/>
-                <w:b/>
+              <w:rPr/>
+            </w:pPr>
+            <w:bookmarkStart w:id="0" w:name="__DdeLink__18962_3283385913"/>
+            <w:bookmarkStart w:id="1" w:name="__DdeLink__3423_4287769578"/>
+            <w:r>
+              <w:rPr>
+                <w:rFonts w:eastAsia="Calibri" w:cs="Arial" w:ascii="Arial" w:hAnsi="Arial"/>
                 <w:b/>
                 <w:bCs/>
-              </w:rPr>
-            </w:pPr>
-            <w:bookmarkStart w:id="0" w:name="__DdeLink__3423_4287769578"/>
-            <w:r>
-              <w:rPr>
-                <w:rFonts w:cs="Arial" w:ascii="Arial" w:hAnsi="Arial"/>
+                <w:sz w:val="20"/>
+                <w:szCs w:val="20"/>
+              </w:rPr>
+              <w:t>$</w:t>
+            </w:r>
+            <w:bookmarkEnd w:id="0"/>
+            <w:r>
+              <w:rPr>
+                <w:rFonts w:eastAsia="Calibri" w:cs="Arial" w:ascii="Arial" w:hAnsi="Arial"/>
                 <w:b/>
                 <w:bCs/>
-              </w:rPr>
-              <w:t>$(client)</w:t>
-            </w:r>
-            <w:bookmarkEnd w:id="0"/>
+                <w:sz w:val="20"/>
+                <w:szCs w:val="20"/>
+              </w:rPr>
+              <w:t>{client}</w:t>
+            </w:r>
+            <w:bookmarkEnd w:id="1"/>
           </w:p>
         </w:tc>
       </w:tr>
@@ -153,6 +163,7 @@
             <w:gridSpan w:val="2"/>
             <w:tcBorders>
               <w:top w:val="single" w:sz="4" w:space="0" w:color="000000"/>
+              <w:left w:val="single" w:sz="4" w:space="0" w:color="000000"/>
               <w:bottom w:val="single" w:sz="4" w:space="0" w:color="000000"/>
               <w:right w:val="single" w:sz="4" w:space="0" w:color="000000"/>
               <w:insideH w:val="single" w:sz="4" w:space="0" w:color="000000"/>
@@ -164,22 +175,19 @@
           <w:p>
             <w:pPr>
               <w:pStyle w:val="Normal"/>
-              <w:spacing w:before="240" w:after="160"/>
+              <w:spacing w:before="0" w:after="160"/>
               <w:jc w:val="both"/>
-              <w:rPr>
-                <w:rFonts w:ascii="Arial" w:hAnsi="Arial" w:cs="Arial"/>
-                <w:b/>
+              <w:rPr/>
+            </w:pPr>
+            <w:r>
+              <w:rPr>
+                <w:rFonts w:eastAsia="Calibri" w:cs="Arial" w:ascii="Arial" w:hAnsi="Arial"/>
                 <w:b/>
                 <w:bCs/>
-              </w:rPr>
-            </w:pPr>
-            <w:r>
-              <w:rPr>
-                <w:rFonts w:cs="Arial" w:ascii="Arial" w:hAnsi="Arial"/>
-                <w:b/>
-                <w:bCs/>
-              </w:rPr>
-              <w:t>$(start) - $(end)</w:t>
+                <w:sz w:val="20"/>
+                <w:szCs w:val="20"/>
+              </w:rPr>
+              <w:t>${start} - ${end}</w:t>
             </w:r>
           </w:p>
         </w:tc>
@@ -230,6 +238,7 @@
             <w:gridSpan w:val="2"/>
             <w:tcBorders>
               <w:top w:val="single" w:sz="4" w:space="0" w:color="000000"/>
+              <w:left w:val="single" w:sz="4" w:space="0" w:color="000000"/>
               <w:bottom w:val="single" w:sz="4" w:space="0" w:color="000000"/>
               <w:right w:val="single" w:sz="4" w:space="0" w:color="000000"/>
               <w:insideH w:val="single" w:sz="4" w:space="0" w:color="000000"/>
@@ -305,6 +314,7 @@
             <w:tcW w:w="3477" w:type="dxa"/>
             <w:tcBorders>
               <w:top w:val="single" w:sz="4" w:space="0" w:color="000000"/>
+              <w:left w:val="single" w:sz="4" w:space="0" w:color="000000"/>
               <w:bottom w:val="single" w:sz="4" w:space="0" w:color="000000"/>
               <w:right w:val="single" w:sz="4" w:space="0" w:color="000000"/>
               <w:insideH w:val="single" w:sz="4" w:space="0" w:color="000000"/>
@@ -316,17 +326,41 @@
           <w:p>
             <w:pPr>
               <w:pStyle w:val="Normal"/>
-              <w:spacing w:before="240" w:after="160"/>
+              <w:spacing w:lineRule="auto" w:line="240" w:before="240" w:after="160"/>
               <w:jc w:val="both"/>
-              <w:rPr>
-                <w:rFonts w:ascii="Arial" w:hAnsi="Arial" w:cs="Arial"/>
-              </w:rPr>
+              <w:rPr/>
             </w:pPr>
             <w:r>
               <w:rPr>
-                <w:rFonts w:cs="Arial" w:ascii="Arial" w:hAnsi="Arial"/>
-              </w:rPr>
-              <w:t>$(user)</w:t>
+                <w:rFonts w:eastAsia="Calibri" w:cs="Arial" w:ascii="Arial" w:hAnsi="Arial"/>
+                <w:sz w:val="20"/>
+                <w:szCs w:val="20"/>
+              </w:rPr>
+              <w:t>$</w:t>
+            </w:r>
+            <w:r>
+              <w:rPr>
+                <w:rFonts w:eastAsia="Calibri" w:cs="Arial" w:ascii="Arial" w:hAnsi="Arial"/>
+                <w:sz w:val="20"/>
+                <w:szCs w:val="20"/>
+              </w:rPr>
+              <w:t>{</w:t>
+            </w:r>
+            <w:r>
+              <w:rPr>
+                <w:rFonts w:eastAsia="Calibri" w:cs="Arial" w:ascii="Arial" w:hAnsi="Arial"/>
+                <w:sz w:val="20"/>
+                <w:szCs w:val="20"/>
+              </w:rPr>
+              <w:t>user</w:t>
+            </w:r>
+            <w:r>
+              <w:rPr>
+                <w:rFonts w:eastAsia="Calibri" w:cs="Arial" w:ascii="Arial" w:hAnsi="Arial"/>
+                <w:sz w:val="20"/>
+                <w:szCs w:val="20"/>
+              </w:rPr>
+              <w:t>}</w:t>
             </w:r>
           </w:p>
         </w:tc>
@@ -335,6 +369,7 @@
             <w:tcW w:w="3477" w:type="dxa"/>
             <w:tcBorders>
               <w:top w:val="single" w:sz="4" w:space="0" w:color="000000"/>
+              <w:left w:val="single" w:sz="4" w:space="0" w:color="000000"/>
               <w:bottom w:val="single" w:sz="4" w:space="0" w:color="000000"/>
               <w:right w:val="single" w:sz="4" w:space="0" w:color="000000"/>
               <w:insideH w:val="single" w:sz="4" w:space="0" w:color="000000"/>
@@ -409,6 +444,7 @@
             <w:tcW w:w="3477" w:type="dxa"/>
             <w:tcBorders>
               <w:top w:val="single" w:sz="4" w:space="0" w:color="000000"/>
+              <w:left w:val="single" w:sz="4" w:space="0" w:color="000000"/>
               <w:bottom w:val="single" w:sz="4" w:space="0" w:color="000000"/>
               <w:right w:val="single" w:sz="4" w:space="0" w:color="000000"/>
               <w:insideH w:val="single" w:sz="4" w:space="0" w:color="000000"/>
@@ -420,16 +456,21 @@
           <w:p>
             <w:pPr>
               <w:pStyle w:val="Normal"/>
-              <w:spacing w:before="240" w:after="160"/>
+              <w:spacing w:lineRule="auto" w:line="240" w:before="240" w:after="160"/>
               <w:jc w:val="both"/>
               <w:rPr>
-                <w:rFonts w:ascii="Arial" w:hAnsi="Arial" w:cs="Arial"/>
+                <w:rFonts w:ascii="Arial" w:hAnsi="Arial" w:eastAsia="Calibri" w:cs="Arial"/>
+                <w:sz w:val="20"/>
+                <w:szCs w:val="20"/>
               </w:rPr>
             </w:pPr>
             <w:r>
               <w:rPr>
-                <w:rFonts w:cs="Arial" w:ascii="Arial" w:hAnsi="Arial"/>
-              </w:rPr>
+                <w:rFonts w:eastAsia="Calibri" w:cs="Arial" w:ascii="Arial" w:hAnsi="Arial"/>
+                <w:sz w:val="20"/>
+                <w:szCs w:val="20"/>
+              </w:rPr>
+              <w:t>${manager}</w:t>
             </w:r>
           </w:p>
         </w:tc>
@@ -438,6 +479,7 @@
             <w:tcW w:w="3477" w:type="dxa"/>
             <w:tcBorders>
               <w:top w:val="single" w:sz="4" w:space="0" w:color="000000"/>
+              <w:left w:val="single" w:sz="4" w:space="0" w:color="000000"/>
               <w:bottom w:val="single" w:sz="4" w:space="0" w:color="000000"/>
               <w:right w:val="single" w:sz="4" w:space="0" w:color="000000"/>
               <w:insideH w:val="single" w:sz="4" w:space="0" w:color="000000"/>
@@ -512,6 +554,7 @@
             <w:tcW w:w="3477" w:type="dxa"/>
             <w:tcBorders>
               <w:top w:val="single" w:sz="4" w:space="0" w:color="000000"/>
+              <w:left w:val="single" w:sz="4" w:space="0" w:color="000000"/>
               <w:bottom w:val="single" w:sz="4" w:space="0" w:color="000000"/>
               <w:right w:val="single" w:sz="4" w:space="0" w:color="000000"/>
               <w:insideH w:val="single" w:sz="4" w:space="0" w:color="000000"/>
@@ -523,16 +566,21 @@
           <w:p>
             <w:pPr>
               <w:pStyle w:val="Normal"/>
-              <w:spacing w:before="240" w:after="160"/>
+              <w:spacing w:lineRule="auto" w:line="240" w:before="240" w:after="160"/>
               <w:jc w:val="both"/>
               <w:rPr>
-                <w:rFonts w:ascii="Arial" w:hAnsi="Arial" w:cs="Arial"/>
+                <w:rFonts w:ascii="Arial" w:hAnsi="Arial" w:eastAsia="Calibri" w:cs="Arial"/>
+                <w:sz w:val="20"/>
+                <w:szCs w:val="20"/>
               </w:rPr>
             </w:pPr>
             <w:r>
               <w:rPr>
-                <w:rFonts w:cs="Arial" w:ascii="Arial" w:hAnsi="Arial"/>
-              </w:rPr>
+                <w:rFonts w:eastAsia="Calibri" w:cs="Arial" w:ascii="Arial" w:hAnsi="Arial"/>
+                <w:sz w:val="20"/>
+                <w:szCs w:val="20"/>
+              </w:rPr>
+              <w:t>${partner}</w:t>
             </w:r>
           </w:p>
         </w:tc>
@@ -541,6 +589,7 @@
             <w:tcW w:w="3477" w:type="dxa"/>
             <w:tcBorders>
               <w:top w:val="single" w:sz="4" w:space="0" w:color="000000"/>
+              <w:left w:val="single" w:sz="4" w:space="0" w:color="000000"/>
               <w:bottom w:val="single" w:sz="4" w:space="0" w:color="000000"/>
               <w:right w:val="single" w:sz="4" w:space="0" w:color="000000"/>
               <w:insideH w:val="single" w:sz="4" w:space="0" w:color="000000"/>
@@ -1123,9 +1172,9 @@
             <w:sdt>
               <w:sdtPr>
                 <w14:checkbox>
-                  <w14:checked w:val="0"/>
-                  <w14:checkedState w:val="2612"/>
-                  <w14:uncheckedState w:val="2610"/>
+                  <w14:checked w:val=""/>
+                  <w14:checkedState w:val=""/>
+                  <w14:uncheckedState w:val=""/>
                 </w14:checkbox>
               </w:sdtPr>
               <w:sdtContent>
@@ -1162,9 +1211,9 @@
             <w:sdt>
               <w:sdtPr>
                 <w14:checkbox>
-                  <w14:checked w:val="0"/>
-                  <w14:checkedState w:val="2612"/>
-                  <w14:uncheckedState w:val="2610"/>
+                  <w14:checked w:val=""/>
+                  <w14:checkedState w:val=""/>
+                  <w14:uncheckedState w:val=""/>
                 </w14:checkbox>
               </w:sdtPr>
               <w:sdtContent>
@@ -1201,9 +1250,9 @@
             <w:sdt>
               <w:sdtPr>
                 <w14:checkbox>
-                  <w14:checked w:val="0"/>
-                  <w14:checkedState w:val="2612"/>
-                  <w14:uncheckedState w:val="2610"/>
+                  <w14:checked w:val=""/>
+                  <w14:checkedState w:val=""/>
+                  <w14:uncheckedState w:val=""/>
                 </w14:checkbox>
               </w:sdtPr>
               <w:sdtContent>
@@ -1240,9 +1289,9 @@
             <w:sdt>
               <w:sdtPr>
                 <w14:checkbox>
-                  <w14:checked w:val="0"/>
-                  <w14:checkedState w:val="2612"/>
-                  <w14:uncheckedState w:val="2610"/>
+                  <w14:checked w:val=""/>
+                  <w14:checkedState w:val=""/>
+                  <w14:uncheckedState w:val=""/>
                 </w14:checkbox>
               </w:sdtPr>
               <w:sdtContent>
@@ -1279,9 +1328,9 @@
             <w:sdt>
               <w:sdtPr>
                 <w14:checkbox>
-                  <w14:checked w:val="0"/>
-                  <w14:checkedState w:val="2612"/>
-                  <w14:uncheckedState w:val="2610"/>
+                  <w14:checked w:val=""/>
+                  <w14:checkedState w:val=""/>
+                  <w14:uncheckedState w:val=""/>
                 </w14:checkbox>
               </w:sdtPr>
               <w:sdtContent>
@@ -1318,9 +1367,9 @@
             <w:sdt>
               <w:sdtPr>
                 <w14:checkbox>
-                  <w14:checked w:val="0"/>
-                  <w14:checkedState w:val="2612"/>
-                  <w14:uncheckedState w:val="2610"/>
+                  <w14:checked w:val=""/>
+                  <w14:checkedState w:val=""/>
+                  <w14:uncheckedState w:val=""/>
                 </w14:checkbox>
               </w:sdtPr>
               <w:sdtContent>
@@ -1357,9 +1406,9 @@
             <w:sdt>
               <w:sdtPr>
                 <w14:checkbox>
-                  <w14:checked w:val="0"/>
-                  <w14:checkedState w:val="2612"/>
-                  <w14:uncheckedState w:val="2610"/>
+                  <w14:checked w:val=""/>
+                  <w14:checkedState w:val=""/>
+                  <w14:uncheckedState w:val=""/>
                 </w14:checkbox>
               </w:sdtPr>
               <w:sdtContent>
@@ -1396,9 +1445,9 @@
             <w:sdt>
               <w:sdtPr>
                 <w14:checkbox>
-                  <w14:checked w:val="0"/>
-                  <w14:checkedState w:val="2612"/>
-                  <w14:uncheckedState w:val="2610"/>
+                  <w14:checked w:val=""/>
+                  <w14:checkedState w:val=""/>
+                  <w14:uncheckedState w:val=""/>
                 </w14:checkbox>
               </w:sdtPr>
               <w:sdtContent>
@@ -1805,14 +1854,12 @@
               <w:rPr>
                 <w:rFonts w:eastAsia="Arial" w:cs="Arial" w:ascii="Arial" w:hAnsi="Arial"/>
                 <w:spacing w:val="-2"/>
-                <w:position w:val="0"/>
               </w:rPr>
               <w:t>W</w:t>
             </w:r>
             <w:r>
               <w:rPr>
                 <w:rFonts w:eastAsia="Arial" w:cs="Arial" w:ascii="Arial" w:hAnsi="Arial"/>
-                <w:position w:val="0"/>
               </w:rPr>
               <w:t>hat</w:t>
             </w:r>
@@ -1820,14 +1867,12 @@
               <w:rPr>
                 <w:rFonts w:eastAsia="Arial" w:cs="Arial" w:ascii="Arial" w:hAnsi="Arial"/>
                 <w:spacing w:val="16"/>
-                <w:position w:val="0"/>
-              </w:rPr>
-              <w:t xml:space="preserve"> </w:t>
-            </w:r>
-            <w:r>
-              <w:rPr>
-                <w:rFonts w:eastAsia="Arial" w:cs="Arial" w:ascii="Arial" w:hAnsi="Arial"/>
-                <w:position w:val="0"/>
+              </w:rPr>
+              <w:t xml:space="preserve"> </w:t>
+            </w:r>
+            <w:r>
+              <w:rPr>
+                <w:rFonts w:eastAsia="Arial" w:cs="Arial" w:ascii="Arial" w:hAnsi="Arial"/>
               </w:rPr>
               <w:t>are</w:t>
             </w:r>
@@ -1835,14 +1880,12 @@
               <w:rPr>
                 <w:rFonts w:eastAsia="Arial" w:cs="Arial" w:ascii="Arial" w:hAnsi="Arial"/>
                 <w:spacing w:val="11"/>
-                <w:position w:val="0"/>
-              </w:rPr>
-              <w:t xml:space="preserve"> </w:t>
-            </w:r>
-            <w:r>
-              <w:rPr>
-                <w:rFonts w:eastAsia="Arial" w:cs="Arial" w:ascii="Arial" w:hAnsi="Arial"/>
-                <w:position w:val="0"/>
+              </w:rPr>
+              <w:t xml:space="preserve"> </w:t>
+            </w:r>
+            <w:r>
+              <w:rPr>
+                <w:rFonts w:eastAsia="Arial" w:cs="Arial" w:ascii="Arial" w:hAnsi="Arial"/>
               </w:rPr>
               <w:t>t</w:t>
             </w:r>
@@ -1850,14 +1893,12 @@
               <w:rPr>
                 <w:rFonts w:eastAsia="Arial" w:cs="Arial" w:ascii="Arial" w:hAnsi="Arial"/>
                 <w:spacing w:val="1"/>
-                <w:position w:val="0"/>
               </w:rPr>
               <w:t>h</w:t>
             </w:r>
             <w:r>
               <w:rPr>
                 <w:rFonts w:eastAsia="Arial" w:cs="Arial" w:ascii="Arial" w:hAnsi="Arial"/>
-                <w:position w:val="0"/>
               </w:rPr>
               <w:t>e</w:t>
             </w:r>
@@ -1865,7 +1906,6 @@
               <w:rPr>
                 <w:rFonts w:eastAsia="Arial" w:cs="Arial" w:ascii="Arial" w:hAnsi="Arial"/>
                 <w:spacing w:val="10"/>
-                <w:position w:val="0"/>
               </w:rPr>
               <w:t xml:space="preserve"> </w:t>
             </w:r>
@@ -1873,14 +1913,12 @@
               <w:rPr>
                 <w:rFonts w:eastAsia="Arial" w:cs="Arial" w:ascii="Arial" w:hAnsi="Arial"/>
                 <w:spacing w:val="-1"/>
-                <w:position w:val="0"/>
               </w:rPr>
               <w:t>s</w:t>
             </w:r>
             <w:r>
               <w:rPr>
                 <w:rFonts w:eastAsia="Arial" w:cs="Arial" w:ascii="Arial" w:hAnsi="Arial"/>
-                <w:position w:val="0"/>
               </w:rPr>
               <w:t>ig</w:t>
             </w:r>
@@ -1888,7 +1926,6 @@
               <w:rPr>
                 <w:rFonts w:eastAsia="Arial" w:cs="Arial" w:ascii="Arial" w:hAnsi="Arial"/>
                 <w:spacing w:val="1"/>
-                <w:position w:val="0"/>
               </w:rPr>
               <w:t>n</w:t>
             </w:r>
@@ -1896,7 +1933,6 @@
               <w:rPr>
                 <w:rFonts w:eastAsia="Arial" w:cs="Arial" w:ascii="Arial" w:hAnsi="Arial"/>
                 <w:spacing w:val="-1"/>
-                <w:position w:val="0"/>
               </w:rPr>
               <w:t>i</w:t>
             </w:r>
@@ -1904,14 +1940,12 @@
               <w:rPr>
                 <w:rFonts w:eastAsia="Arial" w:cs="Arial" w:ascii="Arial" w:hAnsi="Arial"/>
                 <w:spacing w:val="1"/>
-                <w:position w:val="0"/>
               </w:rPr>
               <w:t>f</w:t>
             </w:r>
             <w:r>
               <w:rPr>
                 <w:rFonts w:eastAsia="Arial" w:cs="Arial" w:ascii="Arial" w:hAnsi="Arial"/>
-                <w:position w:val="0"/>
               </w:rPr>
               <w:t>i</w:t>
             </w:r>
@@ -1919,14 +1953,12 @@
               <w:rPr>
                 <w:rFonts w:eastAsia="Arial" w:cs="Arial" w:ascii="Arial" w:hAnsi="Arial"/>
                 <w:spacing w:val="-1"/>
-                <w:position w:val="0"/>
               </w:rPr>
               <w:t>c</w:t>
             </w:r>
             <w:r>
               <w:rPr>
                 <w:rFonts w:eastAsia="Arial" w:cs="Arial" w:ascii="Arial" w:hAnsi="Arial"/>
-                <w:position w:val="0"/>
               </w:rPr>
               <w:t>ant</w:t>
             </w:r>
@@ -1934,14 +1966,12 @@
               <w:rPr>
                 <w:rFonts w:eastAsia="Arial" w:cs="Arial" w:ascii="Arial" w:hAnsi="Arial"/>
                 <w:spacing w:val="31"/>
-                <w:position w:val="0"/>
-              </w:rPr>
-              <w:t xml:space="preserve"> </w:t>
-            </w:r>
-            <w:r>
-              <w:rPr>
-                <w:rFonts w:eastAsia="Arial" w:cs="Arial" w:ascii="Arial" w:hAnsi="Arial"/>
-                <w:position w:val="0"/>
+              </w:rPr>
+              <w:t xml:space="preserve"> </w:t>
+            </w:r>
+            <w:r>
+              <w:rPr>
+                <w:rFonts w:eastAsia="Arial" w:cs="Arial" w:ascii="Arial" w:hAnsi="Arial"/>
               </w:rPr>
               <w:t>r</w:t>
             </w:r>
@@ -1949,14 +1979,12 @@
               <w:rPr>
                 <w:rFonts w:eastAsia="Arial" w:cs="Arial" w:ascii="Arial" w:hAnsi="Arial"/>
                 <w:spacing w:val="-1"/>
-                <w:position w:val="0"/>
               </w:rPr>
               <w:t>i</w:t>
             </w:r>
             <w:r>
               <w:rPr>
                 <w:rFonts w:eastAsia="Arial" w:cs="Arial" w:ascii="Arial" w:hAnsi="Arial"/>
-                <w:position w:val="0"/>
               </w:rPr>
               <w:t>sks</w:t>
             </w:r>
@@ -1964,14 +1992,12 @@
               <w:rPr>
                 <w:rFonts w:eastAsia="Arial" w:cs="Arial" w:ascii="Arial" w:hAnsi="Arial"/>
                 <w:spacing w:val="14"/>
-                <w:position w:val="0"/>
-              </w:rPr>
-              <w:t xml:space="preserve"> </w:t>
-            </w:r>
-            <w:r>
-              <w:rPr>
-                <w:rFonts w:eastAsia="Arial" w:cs="Arial" w:ascii="Arial" w:hAnsi="Arial"/>
-                <w:position w:val="0"/>
+              </w:rPr>
+              <w:t xml:space="preserve"> </w:t>
+            </w:r>
+            <w:r>
+              <w:rPr>
+                <w:rFonts w:eastAsia="Arial" w:cs="Arial" w:ascii="Arial" w:hAnsi="Arial"/>
               </w:rPr>
               <w:t>as</w:t>
             </w:r>
@@ -1979,7 +2005,6 @@
               <w:rPr>
                 <w:rFonts w:eastAsia="Arial" w:cs="Arial" w:ascii="Arial" w:hAnsi="Arial"/>
                 <w:spacing w:val="-1"/>
-                <w:position w:val="0"/>
               </w:rPr>
               <w:t>s</w:t>
             </w:r>
@@ -1987,14 +2012,12 @@
               <w:rPr>
                 <w:rFonts w:eastAsia="Arial" w:cs="Arial" w:ascii="Arial" w:hAnsi="Arial"/>
                 <w:spacing w:val="1"/>
-                <w:position w:val="0"/>
               </w:rPr>
               <w:t>o</w:t>
             </w:r>
             <w:r>
               <w:rPr>
                 <w:rFonts w:eastAsia="Arial" w:cs="Arial" w:ascii="Arial" w:hAnsi="Arial"/>
-                <w:position w:val="0"/>
               </w:rPr>
               <w:t>ciated</w:t>
             </w:r>
@@ -2002,14 +2025,12 @@
               <w:rPr>
                 <w:rFonts w:eastAsia="Arial" w:cs="Arial" w:ascii="Arial" w:hAnsi="Arial"/>
                 <w:spacing w:val="31"/>
-                <w:position w:val="0"/>
-              </w:rPr>
-              <w:t xml:space="preserve"> </w:t>
-            </w:r>
-            <w:r>
-              <w:rPr>
-                <w:rFonts w:eastAsia="Arial" w:cs="Arial" w:ascii="Arial" w:hAnsi="Arial"/>
-                <w:position w:val="0"/>
+              </w:rPr>
+              <w:t xml:space="preserve"> </w:t>
+            </w:r>
+            <w:r>
+              <w:rPr>
+                <w:rFonts w:eastAsia="Arial" w:cs="Arial" w:ascii="Arial" w:hAnsi="Arial"/>
               </w:rPr>
               <w:t>with</w:t>
             </w:r>
@@ -2017,14 +2038,12 @@
               <w:rPr>
                 <w:rFonts w:eastAsia="Arial" w:cs="Arial" w:ascii="Arial" w:hAnsi="Arial"/>
                 <w:spacing w:val="13"/>
-                <w:position w:val="0"/>
-              </w:rPr>
-              <w:t xml:space="preserve"> </w:t>
-            </w:r>
-            <w:r>
-              <w:rPr>
-                <w:rFonts w:eastAsia="Arial" w:cs="Arial" w:ascii="Arial" w:hAnsi="Arial"/>
-                <w:position w:val="0"/>
+              </w:rPr>
+              <w:t xml:space="preserve"> </w:t>
+            </w:r>
+            <w:r>
+              <w:rPr>
+                <w:rFonts w:eastAsia="Arial" w:cs="Arial" w:ascii="Arial" w:hAnsi="Arial"/>
               </w:rPr>
               <w:t>accepting</w:t>
             </w:r>
@@ -2032,14 +2051,12 @@
               <w:rPr>
                 <w:rFonts w:eastAsia="Arial" w:cs="Arial" w:ascii="Arial" w:hAnsi="Arial"/>
                 <w:spacing w:val="27"/>
-                <w:position w:val="0"/>
-              </w:rPr>
-              <w:t xml:space="preserve"> </w:t>
-            </w:r>
-            <w:r>
-              <w:rPr>
-                <w:rFonts w:eastAsia="Arial" w:cs="Arial" w:ascii="Arial" w:hAnsi="Arial"/>
-                <w:position w:val="0"/>
+              </w:rPr>
+              <w:t xml:space="preserve"> </w:t>
+            </w:r>
+            <w:r>
+              <w:rPr>
+                <w:rFonts w:eastAsia="Arial" w:cs="Arial" w:ascii="Arial" w:hAnsi="Arial"/>
               </w:rPr>
               <w:t>the</w:t>
             </w:r>
@@ -2047,7 +2064,6 @@
               <w:rPr>
                 <w:rFonts w:eastAsia="Arial" w:cs="Arial" w:ascii="Arial" w:hAnsi="Arial"/>
                 <w:spacing w:val="12"/>
-                <w:position w:val="0"/>
               </w:rPr>
               <w:t xml:space="preserve"> prospective </w:t>
             </w:r>
@@ -2055,7 +2071,6 @@
               <w:rPr>
                 <w:rFonts w:eastAsia="Arial" w:cs="Arial" w:ascii="Arial" w:hAnsi="Arial"/>
                 <w:w w:val="103"/>
-                <w:position w:val="0"/>
               </w:rPr>
               <w:t>client?</w:t>
             </w:r>
@@ -2121,7 +2136,6 @@
               <w:rPr>
                 <w:rFonts w:eastAsia="Arial" w:cs="Arial" w:ascii="Arial" w:hAnsi="Arial"/>
                 <w:spacing w:val="-2"/>
-                <w:position w:val="0"/>
               </w:rPr>
               <w:t>W</w:t>
             </w:r>
@@ -2720,9 +2734,9 @@
             <w:sdt>
               <w:sdtPr>
                 <w14:checkbox>
-                  <w14:checked w:val="0"/>
-                  <w14:checkedState w:val="2612"/>
-                  <w14:uncheckedState w:val="2610"/>
+                  <w14:checked w:val=""/>
+                  <w14:checkedState w:val=""/>
+                  <w14:uncheckedState w:val=""/>
                 </w14:checkbox>
               </w:sdtPr>
               <w:sdtContent>
@@ -2763,9 +2777,9 @@
             <w:sdt>
               <w:sdtPr>
                 <w14:checkbox>
-                  <w14:checked w:val="0"/>
-                  <w14:checkedState w:val="2612"/>
-                  <w14:uncheckedState w:val="2610"/>
+                  <w14:checked w:val=""/>
+                  <w14:checkedState w:val=""/>
+                  <w14:uncheckedState w:val=""/>
                 </w14:checkbox>
               </w:sdtPr>
               <w:sdtContent>
@@ -5990,9 +6004,9 @@
             <w:sdt>
               <w:sdtPr>
                 <w14:checkbox>
-                  <w14:checked w:val="0"/>
-                  <w14:checkedState w:val="2612"/>
-                  <w14:uncheckedState w:val="2610"/>
+                  <w14:checked w:val=""/>
+                  <w14:checkedState w:val=""/>
+                  <w14:uncheckedState w:val=""/>
                 </w14:checkbox>
               </w:sdtPr>
               <w:sdtContent>
@@ -6030,9 +6044,9 @@
             <w:sdt>
               <w:sdtPr>
                 <w14:checkbox>
-                  <w14:checked w:val="0"/>
-                  <w14:checkedState w:val="2612"/>
-                  <w14:uncheckedState w:val="2610"/>
+                  <w14:checked w:val=""/>
+                  <w14:checkedState w:val=""/>
+                  <w14:uncheckedState w:val=""/>
                 </w14:checkbox>
               </w:sdtPr>
               <w:sdtContent>
@@ -6238,9 +6252,9 @@
             <w:sdt>
               <w:sdtPr>
                 <w14:checkbox>
-                  <w14:checked w:val="0"/>
-                  <w14:checkedState w:val="2612"/>
-                  <w14:uncheckedState w:val="2610"/>
+                  <w14:checked w:val=""/>
+                  <w14:checkedState w:val=""/>
+                  <w14:uncheckedState w:val=""/>
                 </w14:checkbox>
               </w:sdtPr>
               <w:sdtContent>
@@ -6278,9 +6292,9 @@
             <w:sdt>
               <w:sdtPr>
                 <w14:checkbox>
-                  <w14:checked w:val="0"/>
-                  <w14:checkedState w:val="2612"/>
-                  <w14:uncheckedState w:val="2610"/>
+                  <w14:checked w:val=""/>
+                  <w14:checkedState w:val=""/>
+                  <w14:uncheckedState w:val=""/>
                 </w14:checkbox>
               </w:sdtPr>
               <w:sdtContent>
@@ -6672,9 +6686,9 @@
             <w:sdt>
               <w:sdtPr>
                 <w14:checkbox>
-                  <w14:checked w:val="0"/>
-                  <w14:checkedState w:val="2612"/>
-                  <w14:uncheckedState w:val="2610"/>
+                  <w14:checked w:val=""/>
+                  <w14:checkedState w:val=""/>
+                  <w14:uncheckedState w:val=""/>
                 </w14:checkbox>
               </w:sdtPr>
               <w:sdtContent>
@@ -6712,9 +6726,9 @@
             <w:sdt>
               <w:sdtPr>
                 <w14:checkbox>
-                  <w14:checked w:val="0"/>
-                  <w14:checkedState w:val="2612"/>
-                  <w14:uncheckedState w:val="2610"/>
+                  <w14:checked w:val=""/>
+                  <w14:checkedState w:val=""/>
+                  <w14:uncheckedState w:val=""/>
                 </w14:checkbox>
               </w:sdtPr>
               <w:sdtContent>
@@ -6815,9 +6829,9 @@
             <w:sdt>
               <w:sdtPr>
                 <w14:checkbox>
-                  <w14:checked w:val="0"/>
-                  <w14:checkedState w:val="2612"/>
-                  <w14:uncheckedState w:val="2610"/>
+                  <w14:checked w:val=""/>
+                  <w14:checkedState w:val=""/>
+                  <w14:uncheckedState w:val=""/>
                 </w14:checkbox>
               </w:sdtPr>
               <w:sdtContent>
@@ -6855,9 +6869,9 @@
             <w:sdt>
               <w:sdtPr>
                 <w14:checkbox>
-                  <w14:checked w:val="0"/>
-                  <w14:checkedState w:val="2612"/>
-                  <w14:uncheckedState w:val="2610"/>
+                  <w14:checked w:val=""/>
+                  <w14:checkedState w:val=""/>
+                  <w14:uncheckedState w:val=""/>
                 </w14:checkbox>
               </w:sdtPr>
               <w:sdtContent>
@@ -6954,9 +6968,9 @@
             <w:sdt>
               <w:sdtPr>
                 <w14:checkbox>
-                  <w14:checked w:val="0"/>
-                  <w14:checkedState w:val="2612"/>
-                  <w14:uncheckedState w:val="2610"/>
+                  <w14:checked w:val=""/>
+                  <w14:checkedState w:val=""/>
+                  <w14:uncheckedState w:val=""/>
                 </w14:checkbox>
               </w:sdtPr>
               <w:sdtContent>
@@ -6978,13 +6992,7 @@
               <w:rPr>
                 <w:rFonts w:eastAsia="Arial" w:cs="Arial" w:ascii="Arial" w:hAnsi="Arial"/>
               </w:rPr>
-              <w:t>Yes</w:t>
-            </w:r>
-            <w:r>
-              <w:rPr>
-                <w:rFonts w:eastAsia="Arial" w:cs="Arial" w:ascii="Arial" w:hAnsi="Arial"/>
-              </w:rPr>
-              <w:t xml:space="preserve"> (explain)</w:t>
+              <w:t>Yes (explain)</w:t>
             </w:r>
           </w:p>
           <w:p>
@@ -7003,9 +7011,9 @@
             <w:sdt>
               <w:sdtPr>
                 <w14:checkbox>
-                  <w14:checked w:val="0"/>
-                  <w14:checkedState w:val="2612"/>
-                  <w14:uncheckedState w:val="2610"/>
+                  <w14:checked w:val=""/>
+                  <w14:checkedState w:val=""/>
+                  <w14:uncheckedState w:val=""/>
                 </w14:checkbox>
               </w:sdtPr>
               <w:sdtContent>
@@ -7046,9 +7054,9 @@
             <w:sdt>
               <w:sdtPr>
                 <w14:checkbox>
-                  <w14:checked w:val="0"/>
-                  <w14:checkedState w:val="2612"/>
-                  <w14:uncheckedState w:val="2610"/>
+                  <w14:checked w:val=""/>
+                  <w14:checkedState w:val=""/>
+                  <w14:uncheckedState w:val=""/>
                 </w14:checkbox>
               </w:sdtPr>
               <w:sdtContent>
@@ -7461,9 +7469,9 @@
             <w:sdt>
               <w:sdtPr>
                 <w14:checkbox>
-                  <w14:checked w:val="0"/>
-                  <w14:checkedState w:val="2612"/>
-                  <w14:uncheckedState w:val="2610"/>
+                  <w14:checked w:val=""/>
+                  <w14:checkedState w:val=""/>
+                  <w14:uncheckedState w:val=""/>
                 </w14:checkbox>
               </w:sdtPr>
               <w:sdtContent>
@@ -7501,9 +7509,9 @@
             <w:sdt>
               <w:sdtPr>
                 <w14:checkbox>
-                  <w14:checked w:val="0"/>
-                  <w14:checkedState w:val="2612"/>
-                  <w14:uncheckedState w:val="2610"/>
+                  <w14:checked w:val=""/>
+                  <w14:checkedState w:val=""/>
+                  <w14:uncheckedState w:val=""/>
                 </w14:checkbox>
               </w:sdtPr>
               <w:sdtContent>
@@ -7717,9 +7725,9 @@
             <w:sdt>
               <w:sdtPr>
                 <w14:checkbox>
-                  <w14:checked w:val="0"/>
-                  <w14:checkedState w:val="2612"/>
-                  <w14:uncheckedState w:val="2610"/>
+                  <w14:checked w:val=""/>
+                  <w14:checkedState w:val=""/>
+                  <w14:uncheckedState w:val=""/>
                 </w14:checkbox>
               </w:sdtPr>
               <w:sdtContent>
@@ -7757,9 +7765,9 @@
             <w:sdt>
               <w:sdtPr>
                 <w14:checkbox>
-                  <w14:checked w:val="0"/>
-                  <w14:checkedState w:val="2612"/>
-                  <w14:uncheckedState w:val="2610"/>
+                  <w14:checked w:val=""/>
+                  <w14:checkedState w:val=""/>
+                  <w14:uncheckedState w:val=""/>
                 </w14:checkbox>
               </w:sdtPr>
               <w:sdtContent>
@@ -8225,9 +8233,9 @@
             <w:sdt>
               <w:sdtPr>
                 <w14:checkbox>
-                  <w14:checked w:val="0"/>
-                  <w14:checkedState w:val="2612"/>
-                  <w14:uncheckedState w:val="2610"/>
+                  <w14:checked w:val=""/>
+                  <w14:checkedState w:val=""/>
+                  <w14:uncheckedState w:val=""/>
                 </w14:checkbox>
               </w:sdtPr>
               <w:sdtContent>
@@ -8265,9 +8273,9 @@
             <w:sdt>
               <w:sdtPr>
                 <w14:checkbox>
-                  <w14:checked w:val="0"/>
-                  <w14:checkedState w:val="2612"/>
-                  <w14:uncheckedState w:val="2610"/>
+                  <w14:checked w:val=""/>
+                  <w14:checkedState w:val=""/>
+                  <w14:uncheckedState w:val=""/>
                 </w14:checkbox>
               </w:sdtPr>
               <w:sdtContent>
@@ -9242,9 +9250,9 @@
             <w:sdt>
               <w:sdtPr>
                 <w14:checkbox>
-                  <w14:checked w:val="0"/>
-                  <w14:checkedState w:val="2612"/>
-                  <w14:uncheckedState w:val="2610"/>
+                  <w14:checked w:val=""/>
+                  <w14:checkedState w:val=""/>
+                  <w14:uncheckedState w:val=""/>
                 </w14:checkbox>
               </w:sdtPr>
               <w:sdtContent>
@@ -9281,9 +9289,9 @@
             <w:sdt>
               <w:sdtPr>
                 <w14:checkbox>
-                  <w14:checked w:val="0"/>
-                  <w14:checkedState w:val="2612"/>
-                  <w14:uncheckedState w:val="2610"/>
+                  <w14:checked w:val=""/>
+                  <w14:checkedState w:val=""/>
+                  <w14:uncheckedState w:val=""/>
                 </w14:checkbox>
               </w:sdtPr>
               <w:sdtContent>
@@ -9320,9 +9328,9 @@
             <w:sdt>
               <w:sdtPr>
                 <w14:checkbox>
-                  <w14:checked w:val="0"/>
-                  <w14:checkedState w:val="2612"/>
-                  <w14:uncheckedState w:val="2610"/>
+                  <w14:checked w:val=""/>
+                  <w14:checkedState w:val=""/>
+                  <w14:uncheckedState w:val=""/>
                 </w14:checkbox>
               </w:sdtPr>
               <w:sdtContent>
@@ -9675,9 +9683,9 @@
             <w:sdt>
               <w:sdtPr>
                 <w14:checkbox>
-                  <w14:checked w:val="0"/>
-                  <w14:checkedState w:val="2612"/>
-                  <w14:uncheckedState w:val="2610"/>
+                  <w14:checked w:val=""/>
+                  <w14:checkedState w:val=""/>
+                  <w14:uncheckedState w:val=""/>
                 </w14:checkbox>
               </w:sdtPr>
               <w:sdtContent>
@@ -9714,9 +9722,9 @@
             <w:sdt>
               <w:sdtPr>
                 <w14:checkbox>
-                  <w14:checked w:val="0"/>
-                  <w14:checkedState w:val="2612"/>
-                  <w14:uncheckedState w:val="2610"/>
+                  <w14:checked w:val=""/>
+                  <w14:checkedState w:val=""/>
+                  <w14:uncheckedState w:val=""/>
                 </w14:checkbox>
               </w:sdtPr>
               <w:sdtContent>
@@ -9753,9 +9761,9 @@
             <w:sdt>
               <w:sdtPr>
                 <w14:checkbox>
-                  <w14:checked w:val="0"/>
-                  <w14:checkedState w:val="2612"/>
-                  <w14:uncheckedState w:val="2610"/>
+                  <w14:checked w:val=""/>
+                  <w14:checkedState w:val=""/>
+                  <w14:uncheckedState w:val=""/>
                 </w14:checkbox>
               </w:sdtPr>
               <w:sdtContent>
@@ -9813,7 +9821,6 @@
             <w:r>
               <w:rPr>
                 <w:rFonts w:eastAsia="Arial" w:cs="Arial" w:ascii="Arial" w:hAnsi="Arial"/>
-                <w:position w:val="0"/>
               </w:rPr>
               <w:t>Is</w:t>
             </w:r>
@@ -9821,14 +9828,12 @@
               <w:rPr>
                 <w:rFonts w:eastAsia="Arial" w:cs="Arial" w:ascii="Arial" w:hAnsi="Arial"/>
                 <w:spacing w:val="6"/>
-                <w:position w:val="0"/>
-              </w:rPr>
-              <w:t xml:space="preserve"> </w:t>
-            </w:r>
-            <w:r>
-              <w:rPr>
-                <w:rFonts w:eastAsia="Arial" w:cs="Arial" w:ascii="Arial" w:hAnsi="Arial"/>
-                <w:position w:val="0"/>
+              </w:rPr>
+              <w:t xml:space="preserve"> </w:t>
+            </w:r>
+            <w:r>
+              <w:rPr>
+                <w:rFonts w:eastAsia="Arial" w:cs="Arial" w:ascii="Arial" w:hAnsi="Arial"/>
               </w:rPr>
               <w:t>an</w:t>
             </w:r>
@@ -9836,14 +9841,12 @@
               <w:rPr>
                 <w:rFonts w:eastAsia="Arial" w:cs="Arial" w:ascii="Arial" w:hAnsi="Arial"/>
                 <w:spacing w:val="9"/>
-                <w:position w:val="0"/>
-              </w:rPr>
-              <w:t xml:space="preserve"> </w:t>
-            </w:r>
-            <w:r>
-              <w:rPr>
-                <w:rFonts w:eastAsia="Arial" w:cs="Arial" w:ascii="Arial" w:hAnsi="Arial"/>
-                <w:position w:val="0"/>
+              </w:rPr>
+              <w:t xml:space="preserve"> </w:t>
+            </w:r>
+            <w:r>
+              <w:rPr>
+                <w:rFonts w:eastAsia="Arial" w:cs="Arial" w:ascii="Arial" w:hAnsi="Arial"/>
               </w:rPr>
               <w:t>Engagement</w:t>
             </w:r>
@@ -9851,7 +9854,6 @@
               <w:rPr>
                 <w:rFonts w:eastAsia="Arial" w:cs="Arial" w:ascii="Arial" w:hAnsi="Arial"/>
                 <w:spacing w:val="36"/>
-                <w:position w:val="0"/>
               </w:rPr>
               <w:t xml:space="preserve"> </w:t>
             </w:r>
@@ -9859,14 +9861,12 @@
               <w:rPr>
                 <w:rFonts w:eastAsia="Arial" w:cs="Arial" w:ascii="Arial" w:hAnsi="Arial"/>
                 <w:spacing w:val="-1"/>
-                <w:position w:val="0"/>
               </w:rPr>
               <w:t>Q</w:t>
             </w:r>
             <w:r>
               <w:rPr>
                 <w:rFonts w:eastAsia="Arial" w:cs="Arial" w:ascii="Arial" w:hAnsi="Arial"/>
-                <w:position w:val="0"/>
               </w:rPr>
               <w:t>u</w:t>
             </w:r>
@@ -9874,14 +9874,12 @@
               <w:rPr>
                 <w:rFonts w:eastAsia="Arial" w:cs="Arial" w:ascii="Arial" w:hAnsi="Arial"/>
                 <w:spacing w:val="2"/>
-                <w:position w:val="0"/>
               </w:rPr>
               <w:t>a</w:t>
             </w:r>
             <w:r>
               <w:rPr>
                 <w:rFonts w:eastAsia="Arial" w:cs="Arial" w:ascii="Arial" w:hAnsi="Arial"/>
-                <w:position w:val="0"/>
               </w:rPr>
               <w:t>lity</w:t>
             </w:r>
@@ -9889,14 +9887,12 @@
               <w:rPr>
                 <w:rFonts w:eastAsia="Arial" w:cs="Arial" w:ascii="Arial" w:hAnsi="Arial"/>
                 <w:spacing w:val="21"/>
-                <w:position w:val="0"/>
-              </w:rPr>
-              <w:t xml:space="preserve"> </w:t>
-            </w:r>
-            <w:r>
-              <w:rPr>
-                <w:rFonts w:eastAsia="Arial" w:cs="Arial" w:ascii="Arial" w:hAnsi="Arial"/>
-                <w:position w:val="0"/>
+              </w:rPr>
+              <w:t xml:space="preserve"> </w:t>
+            </w:r>
+            <w:r>
+              <w:rPr>
+                <w:rFonts w:eastAsia="Arial" w:cs="Arial" w:ascii="Arial" w:hAnsi="Arial"/>
               </w:rPr>
               <w:t>Contr</w:t>
             </w:r>
@@ -9904,14 +9900,12 @@
               <w:rPr>
                 <w:rFonts w:eastAsia="Arial" w:cs="Arial" w:ascii="Arial" w:hAnsi="Arial"/>
                 <w:spacing w:val="2"/>
-                <w:position w:val="0"/>
               </w:rPr>
               <w:t>o</w:t>
             </w:r>
             <w:r>
               <w:rPr>
                 <w:rFonts w:eastAsia="Arial" w:cs="Arial" w:ascii="Arial" w:hAnsi="Arial"/>
-                <w:position w:val="0"/>
               </w:rPr>
               <w:t>l</w:t>
             </w:r>
@@ -9919,14 +9913,12 @@
               <w:rPr>
                 <w:rFonts w:eastAsia="Arial" w:cs="Arial" w:ascii="Arial" w:hAnsi="Arial"/>
                 <w:spacing w:val="21"/>
-                <w:position w:val="0"/>
-              </w:rPr>
-              <w:t xml:space="preserve"> </w:t>
-            </w:r>
-            <w:r>
-              <w:rPr>
-                <w:rFonts w:eastAsia="Arial" w:cs="Arial" w:ascii="Arial" w:hAnsi="Arial"/>
-                <w:position w:val="0"/>
+              </w:rPr>
+              <w:t xml:space="preserve"> </w:t>
+            </w:r>
+            <w:r>
+              <w:rPr>
+                <w:rFonts w:eastAsia="Arial" w:cs="Arial" w:ascii="Arial" w:hAnsi="Arial"/>
               </w:rPr>
               <w:t>Rev</w:t>
             </w:r>
@@ -9934,7 +9926,6 @@
               <w:rPr>
                 <w:rFonts w:eastAsia="Arial" w:cs="Arial" w:ascii="Arial" w:hAnsi="Arial"/>
                 <w:spacing w:val="-2"/>
-                <w:position w:val="0"/>
               </w:rPr>
               <w:t>i</w:t>
             </w:r>
@@ -9942,14 +9933,12 @@
               <w:rPr>
                 <w:rFonts w:eastAsia="Arial" w:cs="Arial" w:ascii="Arial" w:hAnsi="Arial"/>
                 <w:spacing w:val="2"/>
-                <w:position w:val="0"/>
               </w:rPr>
               <w:t>e</w:t>
             </w:r>
             <w:r>
               <w:rPr>
                 <w:rFonts w:eastAsia="Arial" w:cs="Arial" w:ascii="Arial" w:hAnsi="Arial"/>
-                <w:position w:val="0"/>
               </w:rPr>
               <w:t>wer</w:t>
             </w:r>
@@ -9957,14 +9946,12 @@
               <w:rPr>
                 <w:rFonts w:eastAsia="Arial" w:cs="Arial" w:ascii="Arial" w:hAnsi="Arial"/>
                 <w:spacing w:val="27"/>
-                <w:position w:val="0"/>
-              </w:rPr>
-              <w:t xml:space="preserve"> </w:t>
-            </w:r>
-            <w:r>
-              <w:rPr>
-                <w:rFonts w:eastAsia="Arial" w:cs="Arial" w:ascii="Arial" w:hAnsi="Arial"/>
-                <w:position w:val="0"/>
+              </w:rPr>
+              <w:t xml:space="preserve"> </w:t>
+            </w:r>
+            <w:r>
+              <w:rPr>
+                <w:rFonts w:eastAsia="Arial" w:cs="Arial" w:ascii="Arial" w:hAnsi="Arial"/>
               </w:rPr>
               <w:t>(</w:t>
             </w:r>
@@ -9972,14 +9959,12 @@
               <w:rPr>
                 <w:rFonts w:eastAsia="Arial" w:cs="Arial" w:ascii="Arial" w:hAnsi="Arial"/>
                 <w:spacing w:val="1"/>
-                <w:position w:val="0"/>
               </w:rPr>
               <w:t>E</w:t>
             </w:r>
             <w:r>
               <w:rPr>
                 <w:rFonts w:eastAsia="Arial" w:cs="Arial" w:ascii="Arial" w:hAnsi="Arial"/>
-                <w:position w:val="0"/>
               </w:rPr>
               <w:t>QCR)</w:t>
             </w:r>
@@ -9987,15 +9972,13 @@
               <w:rPr>
                 <w:rFonts w:eastAsia="Arial" w:cs="Arial" w:ascii="Arial" w:hAnsi="Arial"/>
                 <w:spacing w:val="23"/>
-                <w:position w:val="0"/>
-              </w:rPr>
-              <w:t xml:space="preserve"> </w:t>
-            </w:r>
-            <w:r>
-              <w:rPr>
-                <w:rFonts w:eastAsia="Arial" w:cs="Arial" w:ascii="Arial" w:hAnsi="Arial"/>
-                <w:w w:val="103"/>
-                <w:position w:val="0"/>
+              </w:rPr>
+              <w:t xml:space="preserve"> </w:t>
+            </w:r>
+            <w:r>
+              <w:rPr>
+                <w:rFonts w:eastAsia="Arial" w:cs="Arial" w:ascii="Arial" w:hAnsi="Arial"/>
+                <w:w w:val="103"/>
               </w:rPr>
               <w:t>requir</w:t>
             </w:r>
@@ -10004,7 +9987,6 @@
                 <w:rFonts w:eastAsia="Arial" w:cs="Arial" w:ascii="Arial" w:hAnsi="Arial"/>
                 <w:spacing w:val="2"/>
                 <w:w w:val="103"/>
-                <w:position w:val="0"/>
               </w:rPr>
               <w:t>ed?</w:t>
             </w:r>
@@ -10048,9 +10030,9 @@
             <w:sdt>
               <w:sdtPr>
                 <w14:checkbox>
-                  <w14:checked w:val="0"/>
-                  <w14:checkedState w:val="2612"/>
-                  <w14:uncheckedState w:val="2610"/>
+                  <w14:checked w:val=""/>
+                  <w14:checkedState w:val=""/>
+                  <w14:uncheckedState w:val=""/>
                 </w14:checkbox>
               </w:sdtPr>
               <w:sdtContent>
@@ -10087,16 +10069,15 @@
             <w:sdt>
               <w:sdtPr>
                 <w14:checkbox>
-                  <w14:checked w:val="0"/>
-                  <w14:checkedState w:val="2612"/>
-                  <w14:uncheckedState w:val="2610"/>
+                  <w14:checked w:val=""/>
+                  <w14:checkedState w:val=""/>
+                  <w14:uncheckedState w:val=""/>
                 </w14:checkbox>
               </w:sdtPr>
               <w:sdtContent>
                 <w:r>
                   <w:rPr>
                     <w:rFonts w:eastAsia="MS Gothic" w:cs="Segoe UI Symbol" w:ascii="Segoe UI Symbol" w:hAnsi="Segoe UI Symbol"/>
-                    <w:position w:val="0"/>
                   </w:rPr>
                   <w:t>☐</w:t>
                 </w:r>
@@ -11065,9 +11046,9 @@
             <w:sdt>
               <w:sdtPr>
                 <w14:checkbox>
-                  <w14:checked w:val="0"/>
-                  <w14:checkedState w:val="2612"/>
-                  <w14:uncheckedState w:val="2610"/>
+                  <w14:checked w:val=""/>
+                  <w14:checkedState w:val=""/>
+                  <w14:uncheckedState w:val=""/>
                 </w14:checkbox>
               </w:sdtPr>
               <w:sdtContent>
@@ -11108,9 +11089,9 @@
             <w:sdt>
               <w:sdtPr>
                 <w14:checkbox>
-                  <w14:checked w:val="0"/>
-                  <w14:checkedState w:val="2612"/>
-                  <w14:uncheckedState w:val="2610"/>
+                  <w14:checked w:val=""/>
+                  <w14:checkedState w:val=""/>
+                  <w14:uncheckedState w:val=""/>
                 </w14:checkbox>
               </w:sdtPr>
               <w:sdtContent>
@@ -11192,9 +11173,9 @@
             <w:sdt>
               <w:sdtPr>
                 <w14:checkbox>
-                  <w14:checked w:val="0"/>
-                  <w14:checkedState w:val="2612"/>
-                  <w14:uncheckedState w:val="2610"/>
+                  <w14:checked w:val=""/>
+                  <w14:checkedState w:val=""/>
+                  <w14:uncheckedState w:val=""/>
                 </w14:checkbox>
               </w:sdtPr>
               <w:sdtContent>
@@ -11240,9 +11221,9 @@
             <w:sdt>
               <w:sdtPr>
                 <w14:checkbox>
-                  <w14:checked w:val="0"/>
-                  <w14:checkedState w:val="2612"/>
-                  <w14:uncheckedState w:val="2610"/>
+                  <w14:checked w:val=""/>
+                  <w14:checkedState w:val=""/>
+                  <w14:uncheckedState w:val=""/>
                 </w14:checkbox>
               </w:sdtPr>
               <w:sdtContent>
@@ -11267,14 +11248,7 @@
                 <w:rFonts w:eastAsia="MS Gothic"/>
                 <w:szCs w:val="20"/>
               </w:rPr>
-              <w:t>Firm financial or business relationships with</w:t>
-            </w:r>
-            <w:r>
-              <w:rPr>
-                <w:rFonts w:eastAsia="MS Gothic"/>
-                <w:szCs w:val="20"/>
-              </w:rPr>
-              <w:t xml:space="preserve"> the client.</w:t>
+              <w:t>Firm financial or business relationships with the client.</w:t>
             </w:r>
           </w:p>
           <w:p>
@@ -11295,9 +11269,9 @@
             <w:sdt>
               <w:sdtPr>
                 <w14:checkbox>
-                  <w14:checked w:val="0"/>
-                  <w14:checkedState w:val="2612"/>
-                  <w14:uncheckedState w:val="2610"/>
+                  <w14:checked w:val=""/>
+                  <w14:checkedState w:val=""/>
+                  <w14:uncheckedState w:val=""/>
                 </w14:checkbox>
               </w:sdtPr>
               <w:sdtContent>
@@ -11322,14 +11296,7 @@
                 <w:rFonts w:eastAsia="MS Gothic"/>
                 <w:szCs w:val="20"/>
               </w:rPr>
-              <w:t>Ex-firm staff working for the client in a position of influence</w:t>
-            </w:r>
-            <w:r>
-              <w:rPr>
-                <w:rFonts w:eastAsia="MS Gothic"/>
-                <w:szCs w:val="20"/>
-              </w:rPr>
-              <w:t>.</w:t>
+              <w:t>Ex-firm staff working for the client in a position of influence.</w:t>
             </w:r>
           </w:p>
           <w:p>
@@ -11350,9 +11317,9 @@
             <w:sdt>
               <w:sdtPr>
                 <w14:checkbox>
-                  <w14:checked w:val="0"/>
-                  <w14:checkedState w:val="2612"/>
-                  <w14:uncheckedState w:val="2610"/>
+                  <w14:checked w:val=""/>
+                  <w14:checkedState w:val=""/>
+                  <w14:uncheckedState w:val=""/>
                 </w14:checkbox>
               </w:sdtPr>
               <w:sdtContent>
@@ -11398,9 +11365,9 @@
             <w:sdt>
               <w:sdtPr>
                 <w14:checkbox>
-                  <w14:checked w:val="0"/>
-                  <w14:checkedState w:val="2612"/>
-                  <w14:uncheckedState w:val="2610"/>
+                  <w14:checked w:val=""/>
+                  <w14:checkedState w:val=""/>
+                  <w14:uncheckedState w:val=""/>
                 </w14:checkbox>
               </w:sdtPr>
               <w:sdtContent>
@@ -11446,9 +11413,9 @@
             <w:sdt>
               <w:sdtPr>
                 <w14:checkbox>
-                  <w14:checked w:val="0"/>
-                  <w14:checkedState w:val="2612"/>
-                  <w14:uncheckedState w:val="2610"/>
+                  <w14:checked w:val=""/>
+                  <w14:checkedState w:val=""/>
+                  <w14:uncheckedState w:val=""/>
                 </w14:checkbox>
               </w:sdtPr>
               <w:sdtContent>
@@ -11473,14 +11440,7 @@
                 <w:rFonts w:eastAsia="MS Gothic"/>
                 <w:szCs w:val="20"/>
               </w:rPr>
-              <w:t xml:space="preserve">Long association of a senior team </w:t>
-            </w:r>
-            <w:r>
-              <w:rPr>
-                <w:rFonts w:eastAsia="MS Gothic"/>
-                <w:szCs w:val="20"/>
-              </w:rPr>
-              <w:t>member with the client.</w:t>
+              <w:t>Long association of a senior team member with the client.</w:t>
             </w:r>
           </w:p>
           <w:p>
@@ -11501,9 +11461,9 @@
             <w:sdt>
               <w:sdtPr>
                 <w14:checkbox>
-                  <w14:checked w:val="0"/>
-                  <w14:checkedState w:val="2612"/>
-                  <w14:uncheckedState w:val="2610"/>
+                  <w14:checked w:val=""/>
+                  <w14:checkedState w:val=""/>
+                  <w14:uncheckedState w:val=""/>
                 </w14:checkbox>
               </w:sdtPr>
               <w:sdtContent>
@@ -12919,9 +12879,9 @@
             <w:sdt>
               <w:sdtPr>
                 <w14:checkbox>
-                  <w14:checked w:val="0"/>
-                  <w14:checkedState w:val="2612"/>
-                  <w14:uncheckedState w:val="2610"/>
+                  <w14:checked w:val=""/>
+                  <w14:checkedState w:val=""/>
+                  <w14:uncheckedState w:val=""/>
                 </w14:checkbox>
               </w:sdtPr>
               <w:sdtContent>
@@ -12958,9 +12918,9 @@
             <w:sdt>
               <w:sdtPr>
                 <w14:checkbox>
-                  <w14:checked w:val="0"/>
-                  <w14:checkedState w:val="2612"/>
-                  <w14:uncheckedState w:val="2610"/>
+                  <w14:checked w:val=""/>
+                  <w14:checkedState w:val=""/>
+                  <w14:uncheckedState w:val=""/>
                 </w14:checkbox>
               </w:sdtPr>
               <w:sdtContent>
@@ -13052,9 +13012,9 @@
             <w:sdt>
               <w:sdtPr>
                 <w14:checkbox>
-                  <w14:checked w:val="0"/>
-                  <w14:checkedState w:val="2612"/>
-                  <w14:uncheckedState w:val="2610"/>
+                  <w14:checked w:val=""/>
+                  <w14:checkedState w:val=""/>
+                  <w14:uncheckedState w:val=""/>
                 </w14:checkbox>
               </w:sdtPr>
               <w:sdtContent>
@@ -13091,9 +13051,9 @@
             <w:sdt>
               <w:sdtPr>
                 <w14:checkbox>
-                  <w14:checked w:val="0"/>
-                  <w14:checkedState w:val="2612"/>
-                  <w14:uncheckedState w:val="2610"/>
+                  <w14:checked w:val=""/>
+                  <w14:checkedState w:val=""/>
+                  <w14:uncheckedState w:val=""/>
                 </w14:checkbox>
               </w:sdtPr>
               <w:sdtContent>
@@ -13753,9 +13713,9 @@
             <w:sdt>
               <w:sdtPr>
                 <w14:checkbox>
-                  <w14:checked w:val="0"/>
-                  <w14:checkedState w:val="2612"/>
-                  <w14:uncheckedState w:val="2610"/>
+                  <w14:checked w:val=""/>
+                  <w14:checkedState w:val=""/>
+                  <w14:uncheckedState w:val=""/>
                 </w14:checkbox>
               </w:sdtPr>
               <w:sdtContent>
@@ -13796,9 +13756,9 @@
             <w:sdt>
               <w:sdtPr>
                 <w14:checkbox>
-                  <w14:checked w:val="0"/>
-                  <w14:checkedState w:val="2612"/>
-                  <w14:uncheckedState w:val="2610"/>
+                  <w14:checked w:val=""/>
+                  <w14:checkedState w:val=""/>
+                  <w14:uncheckedState w:val=""/>
                 </w14:checkbox>
               </w:sdtPr>
               <w:sdtContent>
@@ -14733,9 +14693,9 @@
             <w:sdt>
               <w:sdtPr>
                 <w14:checkbox>
-                  <w14:checked w:val="0"/>
-                  <w14:checkedState w:val="2612"/>
-                  <w14:uncheckedState w:val="2610"/>
+                  <w14:checked w:val=""/>
+                  <w14:checkedState w:val=""/>
+                  <w14:uncheckedState w:val=""/>
                 </w14:checkbox>
               </w:sdtPr>
               <w:sdtContent>
@@ -14776,9 +14736,9 @@
             <w:sdt>
               <w:sdtPr>
                 <w14:checkbox>
-                  <w14:checked w:val="0"/>
-                  <w14:checkedState w:val="2612"/>
-                  <w14:uncheckedState w:val="2610"/>
+                  <w14:checked w:val=""/>
+                  <w14:checkedState w:val=""/>
+                  <w14:uncheckedState w:val=""/>
                 </w14:checkbox>
               </w:sdtPr>
               <w:sdtContent>
@@ -15126,9 +15086,9 @@
             <w:sdt>
               <w:sdtPr>
                 <w14:checkbox>
-                  <w14:checked w:val="0"/>
-                  <w14:checkedState w:val="2612"/>
-                  <w14:uncheckedState w:val="2610"/>
+                  <w14:checked w:val=""/>
+                  <w14:checkedState w:val=""/>
+                  <w14:uncheckedState w:val=""/>
                 </w14:checkbox>
               </w:sdtPr>
               <w:sdtContent>
@@ -15150,13 +15110,7 @@
               <w:rPr>
                 <w:rFonts w:eastAsia="Arial"/>
               </w:rPr>
-              <w:t>Yes</w:t>
-            </w:r>
-            <w:r>
-              <w:rPr>
-                <w:rFonts w:eastAsia="Arial"/>
-              </w:rPr>
-              <w:t xml:space="preserve"> (specify)</w:t>
+              <w:t>Yes (specify)</w:t>
             </w:r>
           </w:p>
           <w:p>
@@ -15175,9 +15129,9 @@
             <w:sdt>
               <w:sdtPr>
                 <w14:checkbox>
-                  <w14:checked w:val="0"/>
-                  <w14:checkedState w:val="2612"/>
-                  <w14:uncheckedState w:val="2610"/>
+                  <w14:checked w:val=""/>
+                  <w14:checkedState w:val=""/>
+                  <w14:uncheckedState w:val=""/>
                 </w14:checkbox>
               </w:sdtPr>
               <w:sdtContent>
@@ -17666,7 +17620,6 @@
             <w:r>
               <w:rPr>
                 <w:rFonts w:eastAsia="Arial" w:cs="Arial" w:ascii="Arial" w:hAnsi="Arial"/>
-                <w:position w:val="0"/>
               </w:rPr>
               <w:t>On</w:t>
             </w:r>
@@ -17674,14 +17627,12 @@
               <w:rPr>
                 <w:rFonts w:eastAsia="Arial" w:cs="Arial" w:ascii="Arial" w:hAnsi="Arial"/>
                 <w:spacing w:val="10"/>
-                <w:position w:val="0"/>
-              </w:rPr>
-              <w:t xml:space="preserve"> </w:t>
-            </w:r>
-            <w:r>
-              <w:rPr>
-                <w:rFonts w:eastAsia="Arial" w:cs="Arial" w:ascii="Arial" w:hAnsi="Arial"/>
-                <w:position w:val="0"/>
+              </w:rPr>
+              <w:t xml:space="preserve"> </w:t>
+            </w:r>
+            <w:r>
+              <w:rPr>
+                <w:rFonts w:eastAsia="Arial" w:cs="Arial" w:ascii="Arial" w:hAnsi="Arial"/>
               </w:rPr>
               <w:t>the</w:t>
             </w:r>
@@ -17689,7 +17640,6 @@
               <w:rPr>
                 <w:rFonts w:eastAsia="Arial" w:cs="Arial" w:ascii="Arial" w:hAnsi="Arial"/>
                 <w:spacing w:val="10"/>
-                <w:position w:val="0"/>
               </w:rPr>
               <w:t xml:space="preserve"> </w:t>
             </w:r>
@@ -17697,14 +17647,12 @@
               <w:rPr>
                 <w:rFonts w:eastAsia="Arial" w:cs="Arial" w:ascii="Arial" w:hAnsi="Arial"/>
                 <w:spacing w:val="-1"/>
-                <w:position w:val="0"/>
               </w:rPr>
               <w:t>b</w:t>
             </w:r>
             <w:r>
               <w:rPr>
                 <w:rFonts w:eastAsia="Arial" w:cs="Arial" w:ascii="Arial" w:hAnsi="Arial"/>
-                <w:position w:val="0"/>
               </w:rPr>
               <w:t>asis</w:t>
             </w:r>
@@ -17712,14 +17660,12 @@
               <w:rPr>
                 <w:rFonts w:eastAsia="Arial" w:cs="Arial" w:ascii="Arial" w:hAnsi="Arial"/>
                 <w:spacing w:val="15"/>
-                <w:position w:val="0"/>
-              </w:rPr>
-              <w:t xml:space="preserve"> </w:t>
-            </w:r>
-            <w:r>
-              <w:rPr>
-                <w:rFonts w:eastAsia="Arial" w:cs="Arial" w:ascii="Arial" w:hAnsi="Arial"/>
-                <w:position w:val="0"/>
+              </w:rPr>
+              <w:t xml:space="preserve"> </w:t>
+            </w:r>
+            <w:r>
+              <w:rPr>
+                <w:rFonts w:eastAsia="Arial" w:cs="Arial" w:ascii="Arial" w:hAnsi="Arial"/>
               </w:rPr>
               <w:t>of</w:t>
             </w:r>
@@ -17727,14 +17673,12 @@
               <w:rPr>
                 <w:rFonts w:eastAsia="Arial" w:cs="Arial" w:ascii="Arial" w:hAnsi="Arial"/>
                 <w:spacing w:val="7"/>
-                <w:position w:val="0"/>
-              </w:rPr>
-              <w:t xml:space="preserve"> </w:t>
-            </w:r>
-            <w:r>
-              <w:rPr>
-                <w:rFonts w:eastAsia="Arial" w:cs="Arial" w:ascii="Arial" w:hAnsi="Arial"/>
-                <w:position w:val="0"/>
+              </w:rPr>
+              <w:t xml:space="preserve"> </w:t>
+            </w:r>
+            <w:r>
+              <w:rPr>
+                <w:rFonts w:eastAsia="Arial" w:cs="Arial" w:ascii="Arial" w:hAnsi="Arial"/>
               </w:rPr>
               <w:t>ab</w:t>
             </w:r>
@@ -17742,7 +17686,6 @@
               <w:rPr>
                 <w:rFonts w:eastAsia="Arial" w:cs="Arial" w:ascii="Arial" w:hAnsi="Arial"/>
                 <w:spacing w:val="1"/>
-                <w:position w:val="0"/>
               </w:rPr>
               <w:t>o</w:t>
             </w:r>
@@ -17750,14 +17693,12 @@
               <w:rPr>
                 <w:rFonts w:eastAsia="Arial" w:cs="Arial" w:ascii="Arial" w:hAnsi="Arial"/>
                 <w:spacing w:val="-1"/>
-                <w:position w:val="0"/>
               </w:rPr>
               <w:t>v</w:t>
             </w:r>
             <w:r>
               <w:rPr>
                 <w:rFonts w:eastAsia="Arial" w:cs="Arial" w:ascii="Arial" w:hAnsi="Arial"/>
-                <w:position w:val="0"/>
               </w:rPr>
               <w:t>e</w:t>
             </w:r>
@@ -17765,14 +17706,12 @@
               <w:rPr>
                 <w:rFonts w:eastAsia="Arial" w:cs="Arial" w:ascii="Arial" w:hAnsi="Arial"/>
                 <w:spacing w:val="18"/>
-                <w:position w:val="0"/>
-              </w:rPr>
-              <w:t xml:space="preserve"> </w:t>
-            </w:r>
-            <w:r>
-              <w:rPr>
-                <w:rFonts w:eastAsia="Arial" w:cs="Arial" w:ascii="Arial" w:hAnsi="Arial"/>
-                <w:position w:val="0"/>
+              </w:rPr>
+              <w:t xml:space="preserve"> </w:t>
+            </w:r>
+            <w:r>
+              <w:rPr>
+                <w:rFonts w:eastAsia="Arial" w:cs="Arial" w:ascii="Arial" w:hAnsi="Arial"/>
               </w:rPr>
               <w:t>and</w:t>
             </w:r>
@@ -17780,14 +17719,12 @@
               <w:rPr>
                 <w:rFonts w:eastAsia="Arial" w:cs="Arial" w:ascii="Arial" w:hAnsi="Arial"/>
                 <w:spacing w:val="12"/>
-                <w:position w:val="0"/>
-              </w:rPr>
-              <w:t xml:space="preserve"> </w:t>
-            </w:r>
-            <w:r>
-              <w:rPr>
-                <w:rFonts w:eastAsia="Arial" w:cs="Arial" w:ascii="Arial" w:hAnsi="Arial"/>
-                <w:position w:val="0"/>
+              </w:rPr>
+              <w:t xml:space="preserve"> </w:t>
+            </w:r>
+            <w:r>
+              <w:rPr>
+                <w:rFonts w:eastAsia="Arial" w:cs="Arial" w:ascii="Arial" w:hAnsi="Arial"/>
               </w:rPr>
               <w:t>due</w:t>
             </w:r>
@@ -17795,14 +17732,12 @@
               <w:rPr>
                 <w:rFonts w:eastAsia="Arial" w:cs="Arial" w:ascii="Arial" w:hAnsi="Arial"/>
                 <w:spacing w:val="12"/>
-                <w:position w:val="0"/>
-              </w:rPr>
-              <w:t xml:space="preserve"> </w:t>
-            </w:r>
-            <w:r>
-              <w:rPr>
-                <w:rFonts w:eastAsia="Arial" w:cs="Arial" w:ascii="Arial" w:hAnsi="Arial"/>
-                <w:position w:val="0"/>
+              </w:rPr>
+              <w:t xml:space="preserve"> </w:t>
+            </w:r>
+            <w:r>
+              <w:rPr>
+                <w:rFonts w:eastAsia="Arial" w:cs="Arial" w:ascii="Arial" w:hAnsi="Arial"/>
               </w:rPr>
               <w:t>to</w:t>
             </w:r>
@@ -17810,7 +17745,6 @@
               <w:rPr>
                 <w:rFonts w:eastAsia="Arial" w:cs="Arial" w:ascii="Arial" w:hAnsi="Arial"/>
                 <w:spacing w:val="6"/>
-                <w:position w:val="0"/>
               </w:rPr>
               <w:t xml:space="preserve"> </w:t>
             </w:r>
@@ -17824,7 +17758,6 @@
             <w:r>
               <w:rPr>
                 <w:rFonts w:eastAsia="Arial" w:cs="Arial" w:ascii="Arial" w:hAnsi="Arial"/>
-                <w:position w:val="0"/>
               </w:rPr>
               <w:t xml:space="preserve"> the</w:t>
             </w:r>
@@ -17832,14 +17765,12 @@
               <w:rPr>
                 <w:rFonts w:eastAsia="Arial" w:cs="Arial" w:ascii="Arial" w:hAnsi="Arial"/>
                 <w:spacing w:val="10"/>
-                <w:position w:val="0"/>
-              </w:rPr>
-              <w:t xml:space="preserve"> </w:t>
-            </w:r>
-            <w:r>
-              <w:rPr>
-                <w:rFonts w:eastAsia="Arial" w:cs="Arial" w:ascii="Arial" w:hAnsi="Arial"/>
-                <w:position w:val="0"/>
+              </w:rPr>
+              <w:t xml:space="preserve"> </w:t>
+            </w:r>
+            <w:r>
+              <w:rPr>
+                <w:rFonts w:eastAsia="Arial" w:cs="Arial" w:ascii="Arial" w:hAnsi="Arial"/>
               </w:rPr>
               <w:t>offer</w:t>
             </w:r>
@@ -17847,14 +17778,12 @@
               <w:rPr>
                 <w:rFonts w:eastAsia="Arial" w:cs="Arial" w:ascii="Arial" w:hAnsi="Arial"/>
                 <w:spacing w:val="14"/>
-                <w:position w:val="0"/>
-              </w:rPr>
-              <w:t xml:space="preserve"> </w:t>
-            </w:r>
-            <w:r>
-              <w:rPr>
-                <w:rFonts w:eastAsia="Arial" w:cs="Arial" w:ascii="Arial" w:hAnsi="Arial"/>
-                <w:position w:val="0"/>
+              </w:rPr>
+              <w:t xml:space="preserve"> </w:t>
+            </w:r>
+            <w:r>
+              <w:rPr>
+                <w:rFonts w:eastAsia="Arial" w:cs="Arial" w:ascii="Arial" w:hAnsi="Arial"/>
               </w:rPr>
               <w:t>is</w:t>
             </w:r>
@@ -17862,15 +17791,13 @@
               <w:rPr>
                 <w:rFonts w:eastAsia="Arial" w:cs="Arial" w:ascii="Arial" w:hAnsi="Arial"/>
                 <w:spacing w:val="5"/>
-                <w:position w:val="0"/>
-              </w:rPr>
-              <w:t xml:space="preserve"> </w:t>
-            </w:r>
-            <w:r>
-              <w:rPr>
-                <w:rFonts w:eastAsia="Arial" w:cs="Arial" w:ascii="Arial" w:hAnsi="Arial"/>
-                <w:w w:val="103"/>
-                <w:position w:val="0"/>
+              </w:rPr>
+              <w:t xml:space="preserve"> </w:t>
+            </w:r>
+            <w:r>
+              <w:rPr>
+                <w:rFonts w:eastAsia="Arial" w:cs="Arial" w:ascii="Arial" w:hAnsi="Arial"/>
+                <w:w w:val="103"/>
               </w:rPr>
               <w:t>d</w:t>
             </w:r>
@@ -17879,7 +17806,6 @@
                 <w:rFonts w:eastAsia="Arial" w:cs="Arial" w:ascii="Arial" w:hAnsi="Arial"/>
                 <w:spacing w:val="1"/>
                 <w:w w:val="103"/>
-                <w:position w:val="0"/>
               </w:rPr>
               <w:t>e</w:t>
             </w:r>
@@ -17887,7 +17813,6 @@
               <w:rPr>
                 <w:rFonts w:eastAsia="Arial" w:cs="Arial" w:ascii="Arial" w:hAnsi="Arial"/>
                 <w:w w:val="103"/>
-                <w:position w:val="0"/>
               </w:rPr>
               <w:t>c</w:t>
             </w:r>
@@ -17896,7 +17821,6 @@
                 <w:rFonts w:eastAsia="Arial" w:cs="Arial" w:ascii="Arial" w:hAnsi="Arial"/>
                 <w:spacing w:val="-2"/>
                 <w:w w:val="103"/>
-                <w:position w:val="0"/>
               </w:rPr>
               <w:t>l</w:t>
             </w:r>
@@ -17904,7 +17828,6 @@
               <w:rPr>
                 <w:rFonts w:eastAsia="Arial" w:cs="Arial" w:ascii="Arial" w:hAnsi="Arial"/>
                 <w:w w:val="103"/>
-                <w:position w:val="0"/>
               </w:rPr>
               <w:t>in</w:t>
             </w:r>
@@ -17913,7 +17836,6 @@
                 <w:rFonts w:eastAsia="Arial" w:cs="Arial" w:ascii="Arial" w:hAnsi="Arial"/>
                 <w:spacing w:val="1"/>
                 <w:w w:val="103"/>
-                <w:position w:val="0"/>
               </w:rPr>
               <w:t>e</w:t>
             </w:r>
@@ -17921,7 +17843,6 @@
               <w:rPr>
                 <w:rFonts w:eastAsia="Arial" w:cs="Arial" w:ascii="Arial" w:hAnsi="Arial"/>
                 <w:w w:val="103"/>
-                <w:position w:val="0"/>
               </w:rPr>
               <w:t>d.</w:t>
             </w:r>
@@ -17969,9 +17890,9 @@
         <w:tblLook w:noVBand="1" w:val="04a0" w:noHBand="0" w:lastColumn="0" w:firstColumn="1" w:lastRow="0" w:firstRow="1"/>
       </w:tblPr>
       <w:tblGrid>
-        <w:gridCol w:w="4360"/>
+        <w:gridCol w:w="4359"/>
         <w:gridCol w:w="642"/>
-        <w:gridCol w:w="4358"/>
+        <w:gridCol w:w="4359"/>
       </w:tblGrid>
       <w:tr>
         <w:trPr>
@@ -17979,7 +17900,7 @@
         </w:trPr>
         <w:tc>
           <w:tcPr>
-            <w:tcW w:w="4360" w:type="dxa"/>
+            <w:tcW w:w="4359" w:type="dxa"/>
             <w:tcBorders>
               <w:top w:val="single" w:sz="4" w:space="0" w:color="FFFFFF"/>
               <w:left w:val="single" w:sz="4" w:space="0" w:color="FFFFFF"/>
@@ -18009,9 +17930,9 @@
                 <w:w w:val="103"/>
               </w:rPr>
             </w:r>
-            <w:bookmarkStart w:id="1" w:name="_GoBack"/>
             <w:bookmarkStart w:id="2" w:name="_GoBack"/>
-            <w:bookmarkEnd w:id="2"/>
+            <w:bookmarkStart w:id="3" w:name="_GoBack"/>
+            <w:bookmarkEnd w:id="3"/>
           </w:p>
         </w:tc>
         <w:tc>
@@ -18052,7 +17973,7 @@
         </w:tc>
         <w:tc>
           <w:tcPr>
-            <w:tcW w:w="4358" w:type="dxa"/>
+            <w:tcW w:w="4359" w:type="dxa"/>
             <w:tcBorders>
               <w:top w:val="single" w:sz="4" w:space="0" w:color="FFFFFF"/>
               <w:left w:val="single" w:sz="4" w:space="0" w:color="FFFFFF"/>
@@ -18091,8 +18012,9 @@
         </w:trPr>
         <w:tc>
           <w:tcPr>
-            <w:tcW w:w="4360" w:type="dxa"/>
+            <w:tcW w:w="4359" w:type="dxa"/>
             <w:tcBorders>
+              <w:top w:val="single" w:sz="4" w:space="0" w:color="FFFFFF"/>
               <w:left w:val="single" w:sz="4" w:space="0" w:color="FFFFFF"/>
               <w:bottom w:val="single" w:sz="4" w:space="0" w:color="FFFFFF"/>
               <w:right w:val="single" w:sz="4" w:space="0" w:color="FFFFFF"/>
@@ -18157,8 +18079,9 @@
         </w:tc>
         <w:tc>
           <w:tcPr>
-            <w:tcW w:w="4358" w:type="dxa"/>
+            <w:tcW w:w="4359" w:type="dxa"/>
             <w:tcBorders>
+              <w:top w:val="single" w:sz="4" w:space="0" w:color="FFFFFF"/>
               <w:left w:val="single" w:sz="4" w:space="0" w:color="FFFFFF"/>
               <w:bottom w:val="single" w:sz="4" w:space="0" w:color="FFFFFF"/>
               <w:right w:val="single" w:sz="4" w:space="0" w:color="FFFFFF"/>
@@ -18196,7 +18119,7 @@
         </w:trPr>
         <w:tc>
           <w:tcPr>
-            <w:tcW w:w="4360" w:type="dxa"/>
+            <w:tcW w:w="4359" w:type="dxa"/>
             <w:tcBorders>
               <w:top w:val="single" w:sz="4" w:space="0" w:color="FFFFFF"/>
               <w:left w:val="single" w:sz="4" w:space="0" w:color="FFFFFF"/>
@@ -18268,7 +18191,7 @@
         </w:tc>
         <w:tc>
           <w:tcPr>
-            <w:tcW w:w="4358" w:type="dxa"/>
+            <w:tcW w:w="4359" w:type="dxa"/>
             <w:tcBorders>
               <w:top w:val="single" w:sz="4" w:space="0" w:color="FFFFFF"/>
               <w:left w:val="single" w:sz="4" w:space="0" w:color="FFFFFF"/>
@@ -18308,8 +18231,9 @@
         </w:trPr>
         <w:tc>
           <w:tcPr>
-            <w:tcW w:w="4360" w:type="dxa"/>
+            <w:tcW w:w="4359" w:type="dxa"/>
             <w:tcBorders>
+              <w:top w:val="single" w:sz="4" w:space="0" w:color="FFFFFF"/>
               <w:left w:val="single" w:sz="4" w:space="0" w:color="FFFFFF"/>
               <w:bottom w:val="single" w:sz="4" w:space="0" w:color="FFFFFF"/>
               <w:right w:val="single" w:sz="4" w:space="0" w:color="FFFFFF"/>
@@ -18376,8 +18300,9 @@
         </w:tc>
         <w:tc>
           <w:tcPr>
-            <w:tcW w:w="4358" w:type="dxa"/>
+            <w:tcW w:w="4359" w:type="dxa"/>
             <w:tcBorders>
+              <w:top w:val="single" w:sz="4" w:space="0" w:color="FFFFFF"/>
               <w:left w:val="single" w:sz="4" w:space="0" w:color="FFFFFF"/>
               <w:bottom w:val="single" w:sz="4" w:space="0" w:color="FFFFFF"/>
               <w:right w:val="single" w:sz="4" w:space="0" w:color="FFFFFF"/>
@@ -18444,7 +18369,7 @@
         <w:docPartGallery w:val="Page Numbers (Bottom of Page)"/>
         <w:docPartUnique w:val="true"/>
       </w:docPartObj>
-      <w:id w:val="1960834578"/>
+      <w:id w:val="376509328"/>
     </w:sdtPr>
     <w:sdtContent>
       <w:p>
@@ -18483,7 +18408,7 @@
             <w:szCs w:val="24"/>
             <w:rFonts w:cs="Arial" w:ascii="Arial" w:hAnsi="Arial"/>
           </w:rPr>
-          <w:t>6</w:t>
+          <w:t>5</w:t>
         </w:r>
         <w:r>
           <w:rPr>
@@ -18526,9 +18451,9 @@
                 <wp:align>center</wp:align>
               </wp:positionH>
               <wp:positionV relativeFrom="paragraph">
-                <wp:posOffset>-351790</wp:posOffset>
+                <wp:posOffset>-351155</wp:posOffset>
               </wp:positionV>
-              <wp:extent cx="6529070" cy="705485"/>
+              <wp:extent cx="6529705" cy="706120"/>
               <wp:effectExtent l="0" t="0" r="5715" b="0"/>
               <wp:wrapNone/>
               <wp:docPr id="1" name="Group 4"/>
@@ -18539,7 +18464,7 @@
                     <wpg:grpSpPr>
                       <a:xfrm>
                         <a:off x="0" y="0"/>
-                        <a:ext cx="6528600" cy="704880"/>
+                        <a:ext cx="6528960" cy="705600"/>
                       </a:xfrm>
                     </wpg:grpSpPr>
                     <wps:wsp>
@@ -18547,7 +18472,7 @@
                       <wps:spPr>
                         <a:xfrm>
                           <a:off x="0" y="0"/>
-                          <a:ext cx="3769920" cy="704880"/>
+                          <a:ext cx="3769920" cy="705600"/>
                         </a:xfrm>
                         <a:prstGeom prst="rect">
                           <a:avLst/>
@@ -18576,21 +18501,23 @@
                             </w:pPr>
                             <w:r>
                               <w:rPr>
+                                <w:spacing w:val="0"/>
+                                <w:smallCaps w:val="false"/>
+                                <w:caps w:val="false"/>
+                                <w:iCs w:val="false"/>
+                                <w:bCs/>
+                                <w:szCs w:val="28"/>
+                                <w:vertAlign w:val="baseline"/>
+                                <w:position w:val="0"/>
                                 <w:sz w:val="28"/>
-                                <w:b/>
-                                <w:u w:val="none"/>
+                                <w:i w:val="false"/>
                                 <w:dstrike w:val="false"/>
                                 <w:strike w:val="false"/>
-                                <w:i w:val="false"/>
-                                <w:vertAlign w:val="baseline"/>
-                                <w:position w:val="0"/>
-                                <w:spacing w:val="0"/>
-                                <w:szCs w:val="28"/>
-                                <w:bCs/>
-                                <w:iCs w:val="false"/>
-                                <w:smallCaps w:val="false"/>
-                                <w:caps w:val="false"/>
-                                <w:rFonts w:ascii="Calibri" w:hAnsi="Calibri" w:eastAsia="Calibri" w:cs=""/>
+                                <w:u w:val="none"/>
+                                <w:b/>
+                                <w:sz w:val="28"/>
+                                <w:rFonts w:cs="" w:cstheme="minorBidi" w:eastAsia="Calibri" w:ascii="Calibri" w:hAnsi="Calibri"/>
+                                <w:color w:val="000000"/>
                               </w:rPr>
                               <w:t>Muniff Ziauddin &amp; Co.</w:t>
                             </w:r>
@@ -18604,21 +18531,23 @@
                             </w:pPr>
                             <w:r>
                               <w:rPr>
+                                <w:spacing w:val="0"/>
+                                <w:smallCaps w:val="false"/>
+                                <w:caps w:val="false"/>
+                                <w:iCs w:val="false"/>
+                                <w:bCs/>
+                                <w:szCs w:val="20"/>
+                                <w:vertAlign w:val="baseline"/>
+                                <w:position w:val="0"/>
                                 <w:sz w:val="20"/>
-                                <w:b/>
-                                <w:u w:val="none"/>
+                                <w:i w:val="false"/>
                                 <w:dstrike w:val="false"/>
                                 <w:strike w:val="false"/>
-                                <w:i w:val="false"/>
-                                <w:vertAlign w:val="baseline"/>
-                                <w:position w:val="0"/>
-                                <w:spacing w:val="0"/>
-                                <w:szCs w:val="20"/>
-                                <w:bCs/>
-                                <w:iCs w:val="false"/>
-                                <w:smallCaps w:val="false"/>
-                                <w:caps w:val="false"/>
-                                <w:rFonts w:ascii="Calibri" w:hAnsi="Calibri" w:eastAsia="Calibri" w:cs=""/>
+                                <w:u w:val="none"/>
+                                <w:b/>
+                                <w:sz w:val="20"/>
+                                <w:rFonts w:cs="" w:cstheme="minorBidi" w:eastAsia="Calibri" w:ascii="Calibri" w:hAnsi="Calibri"/>
+                                <w:color w:val="000000"/>
                               </w:rPr>
                               <w:t>Chartered Accountants</w:t>
                             </w:r>
@@ -18632,21 +18561,23 @@
                             </w:pPr>
                             <w:r>
                               <w:rPr>
+                                <w:spacing w:val="0"/>
+                                <w:smallCaps w:val="false"/>
+                                <w:caps w:val="false"/>
+                                <w:iCs w:val="false"/>
+                                <w:bCs/>
+                                <w:szCs w:val="18"/>
+                                <w:vertAlign w:val="baseline"/>
+                                <w:position w:val="0"/>
                                 <w:sz w:val="18"/>
-                                <w:b/>
-                                <w:u w:val="none"/>
+                                <w:i w:val="false"/>
                                 <w:dstrike w:val="false"/>
                                 <w:strike w:val="false"/>
-                                <w:i w:val="false"/>
-                                <w:vertAlign w:val="baseline"/>
-                                <w:position w:val="0"/>
-                                <w:spacing w:val="0"/>
-                                <w:szCs w:val="18"/>
-                                <w:bCs/>
-                                <w:iCs w:val="false"/>
-                                <w:smallCaps w:val="false"/>
-                                <w:caps w:val="false"/>
-                                <w:rFonts w:ascii="Calibri" w:hAnsi="Calibri" w:eastAsia="Calibri" w:cs=""/>
+                                <w:u w:val="none"/>
+                                <w:b/>
+                                <w:sz w:val="18"/>
+                                <w:rFonts w:cs="" w:cstheme="minorBidi" w:eastAsia="Calibri" w:ascii="Calibri" w:hAnsi="Calibri"/>
+                                <w:color w:val="000000"/>
                               </w:rPr>
                               <w:t>An independent member firm of BKR International</w:t>
                             </w:r>
@@ -18661,13 +18592,13 @@
                             <w:r>
                               <w:rPr>
                                 <w:szCs w:val="22"/>
-                                <w:rFonts w:ascii="Calibri" w:hAnsi="Calibri" w:eastAsia="Calibri" w:cs=""/>
+                                <w:rFonts w:ascii="Calibri" w:hAnsi="Calibri" w:eastAsia="Calibri" w:cs="" w:asciiTheme="minorHAnsi" w:cstheme="minorBidi" w:eastAsiaTheme="minorHAnsi" w:hAnsiTheme="minorHAnsi"/>
                               </w:rPr>
                             </w:r>
                           </w:p>
                         </w:txbxContent>
                       </wps:txbx>
-                      <wps:bodyPr anchor="ctr">
+                      <wps:bodyPr lIns="90000" rIns="90000" tIns="45000" bIns="45000" anchor="ctr">
                         <a:noAutofit/>
                       </wps:bodyPr>
                     </wps:wsp>
@@ -18683,8 +18614,8 @@
                       </pic:blipFill>
                       <pic:spPr>
                         <a:xfrm>
-                          <a:off x="5477400" y="71280"/>
-                          <a:ext cx="1050840" cy="518760"/>
+                          <a:off x="5478840" y="71280"/>
+                          <a:ext cx="1050120" cy="519480"/>
                         </a:xfrm>
                         <a:prstGeom prst="rect">
                           <a:avLst/>
@@ -18702,8 +18633,8 @@
         </mc:Choice>
         <mc:Fallback>
           <w:pict>
-            <v:group id="shape_0" alt="Group 4" style="position:absolute;margin-left:-23.05pt;margin-top:-27.7pt;width:514.05pt;height:55.5pt" coordorigin="-461,-554" coordsize="10281,1110">
-              <v:rect id="shape_0" ID="Text Box 2" fillcolor="white" stroked="f" style="position:absolute;left:-461;top:-554;width:5936;height:1109;mso-position-horizontal:center;mso-position-horizontal-relative:margin">
+            <v:group id="shape_0" alt="Group 4" style="position:absolute;margin-left:-23.05pt;margin-top:-27.65pt;width:514.1pt;height:55.55pt" coordorigin="-461,-553" coordsize="10282,1111">
+              <v:rect id="shape_0" fillcolor="white" stroked="f" style="position:absolute;left:-461;top:-553;width:5936;height:1110;mso-position-horizontal:center;mso-position-horizontal-relative:margin">
                 <v:textbox>
                   <w:txbxContent>
                     <w:p>
@@ -18715,21 +18646,23 @@
                       </w:pPr>
                       <w:r>
                         <w:rPr>
+                          <w:spacing w:val="0"/>
+                          <w:smallCaps w:val="false"/>
+                          <w:caps w:val="false"/>
+                          <w:iCs w:val="false"/>
+                          <w:bCs/>
+                          <w:szCs w:val="28"/>
+                          <w:vertAlign w:val="baseline"/>
+                          <w:position w:val="0"/>
                           <w:sz w:val="28"/>
-                          <w:b/>
-                          <w:u w:val="none"/>
+                          <w:i w:val="false"/>
                           <w:dstrike w:val="false"/>
                           <w:strike w:val="false"/>
-                          <w:i w:val="false"/>
-                          <w:vertAlign w:val="baseline"/>
-                          <w:position w:val="0"/>
-                          <w:spacing w:val="0"/>
-                          <w:szCs w:val="28"/>
-                          <w:bCs/>
-                          <w:iCs w:val="false"/>
-                          <w:smallCaps w:val="false"/>
-                          <w:caps w:val="false"/>
-                          <w:rFonts w:ascii="Calibri" w:hAnsi="Calibri" w:eastAsia="Calibri" w:cs=""/>
+                          <w:u w:val="none"/>
+                          <w:b/>
+                          <w:sz w:val="28"/>
+                          <w:rFonts w:cs="" w:cstheme="minorBidi" w:eastAsia="Calibri" w:ascii="Calibri" w:hAnsi="Calibri"/>
+                          <w:color w:val="000000"/>
                         </w:rPr>
                         <w:t>Muniff Ziauddin &amp; Co.</w:t>
                       </w:r>
@@ -18743,21 +18676,23 @@
                       </w:pPr>
                       <w:r>
                         <w:rPr>
+                          <w:spacing w:val="0"/>
+                          <w:smallCaps w:val="false"/>
+                          <w:caps w:val="false"/>
+                          <w:iCs w:val="false"/>
+                          <w:bCs/>
+                          <w:szCs w:val="20"/>
+                          <w:vertAlign w:val="baseline"/>
+                          <w:position w:val="0"/>
                           <w:sz w:val="20"/>
-                          <w:b/>
-                          <w:u w:val="none"/>
+                          <w:i w:val="false"/>
                           <w:dstrike w:val="false"/>
                           <w:strike w:val="false"/>
-                          <w:i w:val="false"/>
-                          <w:vertAlign w:val="baseline"/>
-                          <w:position w:val="0"/>
-                          <w:spacing w:val="0"/>
-                          <w:szCs w:val="20"/>
-                          <w:bCs/>
-                          <w:iCs w:val="false"/>
-                          <w:smallCaps w:val="false"/>
-                          <w:caps w:val="false"/>
-                          <w:rFonts w:ascii="Calibri" w:hAnsi="Calibri" w:eastAsia="Calibri" w:cs=""/>
+                          <w:u w:val="none"/>
+                          <w:b/>
+                          <w:sz w:val="20"/>
+                          <w:rFonts w:cs="" w:cstheme="minorBidi" w:eastAsia="Calibri" w:ascii="Calibri" w:hAnsi="Calibri"/>
+                          <w:color w:val="000000"/>
                         </w:rPr>
                         <w:t>Chartered Accountants</w:t>
                       </w:r>
@@ -18771,21 +18706,23 @@
                       </w:pPr>
                       <w:r>
                         <w:rPr>
+                          <w:spacing w:val="0"/>
+                          <w:smallCaps w:val="false"/>
+                          <w:caps w:val="false"/>
+                          <w:iCs w:val="false"/>
+                          <w:bCs/>
+                          <w:szCs w:val="18"/>
+                          <w:vertAlign w:val="baseline"/>
+                          <w:position w:val="0"/>
                           <w:sz w:val="18"/>
-                          <w:b/>
-                          <w:u w:val="none"/>
+                          <w:i w:val="false"/>
                           <w:dstrike w:val="false"/>
                           <w:strike w:val="false"/>
-                          <w:i w:val="false"/>
-                          <w:vertAlign w:val="baseline"/>
-                          <w:position w:val="0"/>
-                          <w:spacing w:val="0"/>
-                          <w:szCs w:val="18"/>
-                          <w:bCs/>
-                          <w:iCs w:val="false"/>
-                          <w:smallCaps w:val="false"/>
-                          <w:caps w:val="false"/>
-                          <w:rFonts w:ascii="Calibri" w:hAnsi="Calibri" w:eastAsia="Calibri" w:cs=""/>
+                          <w:u w:val="none"/>
+                          <w:b/>
+                          <w:sz w:val="18"/>
+                          <w:rFonts w:cs="" w:cstheme="minorBidi" w:eastAsia="Calibri" w:ascii="Calibri" w:hAnsi="Calibri"/>
+                          <w:color w:val="000000"/>
                         </w:rPr>
                         <w:t>An independent member firm of BKR International</w:t>
                       </w:r>
@@ -18800,7 +18737,7 @@
                       <w:r>
                         <w:rPr>
                           <w:szCs w:val="22"/>
-                          <w:rFonts w:ascii="Calibri" w:hAnsi="Calibri" w:eastAsia="Calibri" w:cs=""/>
+                          <w:rFonts w:ascii="Calibri" w:hAnsi="Calibri" w:eastAsia="Calibri" w:cs="" w:asciiTheme="minorHAnsi" w:cstheme="minorBidi" w:eastAsiaTheme="minorHAnsi" w:hAnsiTheme="minorHAnsi"/>
                         </w:rPr>
                       </w:r>
                     </w:p>
@@ -18808,7 +18745,7 @@
                 </v:textbox>
                 <w10:wrap type="square"/>
                 <v:fill o:detectmouseclick="t" type="solid" color2="black"/>
-                <v:stroke color="#3465a4" weight="9360" joinstyle="miter" endcap="flat"/>
+                <v:stroke color="#3465a4" weight="9360" joinstyle="round" endcap="flat"/>
               </v:rect>
               <v:shapetype id="shapetype_75" coordsize="21600,21600" o:spt="75" o:preferrelative="t" path="m@4@5l@4@11@9@11@9@5xe" filled="f" stroked="f">
                 <v:stroke joinstyle="miter"/>
@@ -18829,7 +18766,7 @@
                 <v:path o:extrusionok="f" gradientshapeok="t" o:connecttype="rect"/>
                 <o:lock v:ext="edit" aspectratio="t"/>
               </v:shapetype>
-              <v:shape id="shape_0" ID="Picture 7" stroked="f" style="position:absolute;left:8165;top:-442;width:1654;height:816;mso-position-horizontal:center;mso-position-horizontal-relative:margin" type="shapetype_75">
+              <v:shape id="shape_0" ID="Picture 7" stroked="f" style="position:absolute;left:8167;top:-441;width:1653;height:817;mso-position-horizontal:center;mso-position-horizontal-relative:margin" type="shapetype_75">
                 <v:imagedata r:id="rId1" o:detectmouseclick="t"/>
                 <w10:wrap type="none"/>
                 <v:stroke color="#3465a4" joinstyle="round" endcap="flat"/>
@@ -20381,6 +20318,24 @@
       <w:i w:val="false"/>
     </w:rPr>
   </w:style>
+  <w:style w:type="character" w:styleId="ListLabel9">
+    <w:name w:val="ListLabel 9"/>
+    <w:qFormat/>
+    <w:rPr>
+      <w:rFonts w:ascii="Arial" w:hAnsi="Arial"/>
+      <w:b w:val="false"/>
+      <w:sz w:val="20"/>
+      <w:u w:val="none"/>
+    </w:rPr>
+  </w:style>
+  <w:style w:type="character" w:styleId="ListLabel10">
+    <w:name w:val="ListLabel 10"/>
+    <w:qFormat/>
+    <w:rPr>
+      <w:rFonts w:ascii="Arial" w:hAnsi="Arial"/>
+      <w:i w:val="false"/>
+    </w:rPr>
+  </w:style>
   <w:style w:type="paragraph" w:styleId="Heading">
     <w:name w:val="Heading"/>
     <w:basedOn w:val="Normal"/>

</xml_diff>